<commit_message>
add figures and text responding to reviewer 1 comments
#63 , #62 , #61
</commit_message>
<xml_diff>
--- a/doc/manuscript/response-to-reviews.docx
+++ b/doc/manuscript/response-to-reviews.docx
@@ -39,7 +39,7 @@
         <w:br w:type="page"/>
       </w:r>
     </w:p>
-    <w:bookmarkStart w:id="23" w:name="response-to-reviews"/>
+    <w:bookmarkStart w:id="22" w:name="response-to-reviews"/>
     <w:p>
       <w:pPr>
         <w:pStyle w:val="Heading1"/>
@@ -48,7 +48,7 @@
         <w:t xml:space="preserve">Response to Reviews</w:t>
       </w:r>
     </w:p>
-    <w:bookmarkStart w:id="22" w:name="referee-1"/>
+    <w:bookmarkStart w:id="21" w:name="referee-1"/>
     <w:p>
       <w:pPr>
         <w:pStyle w:val="Heading2"/>
@@ -175,7 +175,7 @@
           <w:bCs/>
           <w:b/>
         </w:rPr>
-        <w:t xml:space="preserve">We have added a graph to the map (Fig. 2) showing the proportional breakdown by FAO ecozone of (1) area with tree cover, (2) sites with records submitted to EFDB, (3) records submitted to EFDB. We have also added a statement on relative representation by biome:</w:t>
+        <w:t xml:space="preserve">We have added a graph to the map (Fig. 2) showing the proportional breakdown by FAO ecozone of (1) area with tree cover, (2) sites and records submitted to EFDB, (3) sites and records submitted to EFDB. We have also added a statement on relative representation by biome:</w:t>
       </w:r>
       <w:r>
         <w:rPr>
@@ -196,7 +196,7 @@
           <w:bCs/>
           <w:b/>
         </w:rPr>
-        <w:t xml:space="preserve">Relative to forested area, submitted data under-represented the tropics and over-represented temperate and boreal biomes (Fig. 2).</w:t>
+        <w:t xml:space="preserve">Relative to forested area, submitted data under-represented the tropics and over-represented temperate regions, mirroring the composition of ForC (Fig. 2).</w:t>
       </w:r>
       <w:r>
         <w:rPr>
@@ -236,7 +236,7 @@
           <w:bCs/>
           <w:b/>
         </w:rPr>
-        <w:t xml:space="preserve">Submitted data were concentrated in climates that are relatively common over Earth’s land area (Fig. 3).</w:t>
+        <w:t xml:space="preserve">Submitted data covered all forested climates with substantial land area except the colder boreal regions (boreal tundra woodland; Figs. 2, 3) and were concentrated in climates that are relatively common over Earth’s land area (Fig. 3).</w:t>
       </w:r>
       <w:r>
         <w:rPr>
@@ -293,87 +293,84 @@
       <w:pPr>
         <w:pStyle w:val="BodyText"/>
       </w:pPr>
+      <w:r>
+        <w:rPr>
+          <w:bCs/>
+          <w:b/>
+        </w:rPr>
+        <w:t xml:space="preserve">To evaluate the coverage, we have modified this figure to include bars representing the relative area (% of global) of each category and added some text summarizing the results/ citing this figure (3rd paragraph in Results).</w:t>
+      </w:r>
+    </w:p>
+    <w:p>
+      <w:pPr>
+        <w:pStyle w:val="BodyText"/>
+      </w:pPr>
+      <w:r>
+        <w:rPr>
+          <w:bCs/>
+          <w:b/>
+        </w:rPr>
+        <w:t xml:space="preserve">Again, we feel that deeper analysis (e.g., age x ecozone) of the representativity would be overkill and of little interest to most readers.</w:t>
+      </w:r>
+    </w:p>
+    <w:p>
+      <w:pPr>
+        <w:pStyle w:val="BodyText"/>
+      </w:pPr>
+      <w:r>
+        <w:t xml:space="preserve">Consequently, the</w:t>
+      </w:r>
+      <w:r>
+        <w:t xml:space="preserve"> </w:t>
+      </w:r>
+      <w:r>
+        <w:t xml:space="preserve">“</w:t>
+      </w:r>
+      <w:r>
+        <w:t xml:space="preserve">Database needs</w:t>
+      </w:r>
+      <w:r>
+        <w:t xml:space="preserve">”</w:t>
+      </w:r>
+      <w:r>
+        <w:t xml:space="preserve"> </w:t>
+      </w:r>
+      <w:r>
+        <w:t xml:space="preserve">as discussed L297 are not convincingly demonstrated by the results which are limited to just frequencies. Overall the discussion seems somewhat verbose.</w:t>
+      </w:r>
+    </w:p>
+    <w:p>
+      <w:pPr>
+        <w:pStyle w:val="BodyText"/>
+      </w:pPr>
+      <w:r>
+        <w:rPr>
+          <w:iCs/>
+          <w:i/>
+        </w:rPr>
+        <w:t xml:space="preserve">(NEEDS RESPONSE)</w:t>
+      </w:r>
+    </w:p>
+    <w:p>
+      <w:pPr>
+        <w:pStyle w:val="BodyText"/>
+      </w:pPr>
+      <w:r>
+        <w:t xml:space="preserve">Some parts of the writing are a bit frustrating, as they suggest that authors have some relevant information that they do not share:</w:t>
+      </w:r>
+    </w:p>
+    <w:p>
+      <w:pPr>
+        <w:pStyle w:val="BodyText"/>
+      </w:pPr>
+      <w:r>
+        <w:rPr>
+          <w:bCs/>
+          <w:b/>
+        </w:rPr>
+        <w:t xml:space="preserve">We’d like to emphasize that all data, code, planning documents, and even our internal discussions are documented in the associated public GitHub repository (</w:t>
+      </w:r>
       <w:hyperlink r:id="rId20">
-        <w:r>
-          <w:rPr>
-            <w:rStyle w:val="Hyperlink"/>
-            <w:iCs/>
-            <w:i/>
-          </w:rPr>
-          <w:t xml:space="preserve">https://github.com/forc-db/IPCC-EFDB-integration/issues/63</w:t>
-        </w:r>
-      </w:hyperlink>
-    </w:p>
-    <w:p>
-      <w:pPr>
-        <w:pStyle w:val="BodyText"/>
-      </w:pPr>
-      <w:r>
-        <w:rPr>
-          <w:iCs/>
-          <w:i/>
-        </w:rPr>
-        <w:t xml:space="preserve">Again, we feel that deeper analysis of the representativity would be overkill….</w:t>
-      </w:r>
-    </w:p>
-    <w:p>
-      <w:pPr>
-        <w:pStyle w:val="BodyText"/>
-      </w:pPr>
-      <w:r>
-        <w:t xml:space="preserve">Consequently, the</w:t>
-      </w:r>
-      <w:r>
-        <w:t xml:space="preserve"> </w:t>
-      </w:r>
-      <w:r>
-        <w:t xml:space="preserve">“</w:t>
-      </w:r>
-      <w:r>
-        <w:t xml:space="preserve">Database needs</w:t>
-      </w:r>
-      <w:r>
-        <w:t xml:space="preserve">”</w:t>
-      </w:r>
-      <w:r>
-        <w:t xml:space="preserve"> </w:t>
-      </w:r>
-      <w:r>
-        <w:t xml:space="preserve">as discussed L297 are not convincingly demonstrated by the results which are limited to just frequencies. Overall the discussion seems somewhat verbose.</w:t>
-      </w:r>
-    </w:p>
-    <w:p>
-      <w:pPr>
-        <w:pStyle w:val="BodyText"/>
-      </w:pPr>
-      <w:r>
-        <w:rPr>
-          <w:iCs/>
-          <w:i/>
-        </w:rPr>
-        <w:t xml:space="preserve">(NEEDS RESPONSE)</w:t>
-      </w:r>
-    </w:p>
-    <w:p>
-      <w:pPr>
-        <w:pStyle w:val="BodyText"/>
-      </w:pPr>
-      <w:r>
-        <w:t xml:space="preserve">Some parts of the writing are a bit frustrating, as they suggest that authors have some relevant information that they do not share:</w:t>
-      </w:r>
-    </w:p>
-    <w:p>
-      <w:pPr>
-        <w:pStyle w:val="BodyText"/>
-      </w:pPr>
-      <w:r>
-        <w:rPr>
-          <w:bCs/>
-          <w:b/>
-        </w:rPr>
-        <w:t xml:space="preserve">We’d like to emphasize that all data, code, planning documents, and even our internal discussions are documented in the associated public GitHub repository (</w:t>
-      </w:r>
-      <w:hyperlink r:id="rId21">
         <w:r>
           <w:rPr>
             <w:rStyle w:val="Hyperlink"/>
@@ -521,7 +518,7 @@
         </w:rPr>
         <w:t xml:space="preserve">These scripts are publicly available in the associated GitHub repository (</w:t>
       </w:r>
-      <w:hyperlink r:id="rId21">
+      <w:hyperlink r:id="rId20">
         <w:r>
           <w:rPr>
             <w:rStyle w:val="Hyperlink"/>
@@ -752,89 +749,241 @@
         <w:t xml:space="preserve">(NEEDS RESPONSE)</w:t>
       </w:r>
     </w:p>
+    <w:bookmarkEnd w:id="21"/>
     <w:bookmarkEnd w:id="22"/>
+    <w:bookmarkStart w:id="23" w:name="referee-2"/>
+    <w:p>
+      <w:pPr>
+        <w:pStyle w:val="Heading1"/>
+      </w:pPr>
+      <w:r>
+        <w:t xml:space="preserve">Referee: 2</w:t>
+      </w:r>
+    </w:p>
+    <w:p>
+      <w:pPr>
+        <w:pStyle w:val="FirstParagraph"/>
+      </w:pPr>
+      <w:r>
+        <w:t xml:space="preserve">This manuscript is a timely and relevant paper about developing a standardized protocol to input forest carbon data into the IPCC emissions database. The authors identified two main problems: the lack of authors submitting their published forest carbon data into the IPCC Emission Factor Database, and some papers not fully reporting all information (pools, fluxes, methodology) necessary to submit in the EFDB). This team has developed a robust and standardized methodology for first aggregating forest carbon data into their already developed (but modified for this new methodology) ForC database, followed by inputting ForC data into the IPCC database. The lack of available, standardized forest carbon data is a real problem as the need to monitor ecosystem carbon stocks and fluxes becomes more crucial in the face of climate change– the methodology developed in this paper has high societal impact to better fill in data gaps in a globally important IPCC database.</w:t>
+      </w:r>
+    </w:p>
+    <w:p>
+      <w:pPr>
+        <w:pStyle w:val="BodyText"/>
+      </w:pPr>
+      <w:r>
+        <w:rPr>
+          <w:bCs/>
+          <w:b/>
+        </w:rPr>
+        <w:t xml:space="preserve">Thank you.</w:t>
+      </w:r>
+    </w:p>
+    <w:p>
+      <w:pPr>
+        <w:pStyle w:val="BodyText"/>
+      </w:pPr>
+      <w:r>
+        <w:t xml:space="preserve">This paper is high quality and well written with reliable findings. The authors used appropriate techniques for both the ForC database and the methodology for semi-automated data submission into the EFDB. Figure 1 is easy to follow and shows how detailed and robust the ForC to EFDB framework is.</w:t>
+      </w:r>
+    </w:p>
+    <w:p>
+      <w:pPr>
+        <w:pStyle w:val="BodyText"/>
+      </w:pPr>
+      <w:r>
+        <w:rPr>
+          <w:bCs/>
+          <w:b/>
+        </w:rPr>
+        <w:t xml:space="preserve">Thank you.</w:t>
+      </w:r>
+    </w:p>
+    <w:p>
+      <w:pPr>
+        <w:pStyle w:val="BodyText"/>
+      </w:pPr>
+      <w:r>
+        <w:t xml:space="preserve">I appreciate the authors recommendations in the discussion section (they are all relevant, warranted, and important) but I do think some of these recommendations could be more strongly worded. The authors have described large challenges with populating the EFDB, and have developed a robust solution (and identified other, easier solutions). I would like to see the authors clear and strong recommendations in this section. Some of the suggestions would require substantial increases in funding and infrastructure (line 328-333), which are huge challenges. I think that section has been well discussed in the discussion. However, the next paragraph discusses the lack of variables available because they have either not been calculated or just not presented in papers (although they may have been available to the authors) (lines 334-346). I think recommendations in this section could be stronger and more specific – it is very easy for authors to provide data they have already collected/calculated, or to complete relatively simple allometric calculations. Are there ways this could be required or incentivized (this question may be out of scope for this paper)? A more specific recommendation in the next paragraph (lines 348-362) would also be warranted.</w:t>
+      </w:r>
+    </w:p>
+    <w:p>
+      <w:pPr>
+        <w:pStyle w:val="BodyText"/>
+      </w:pPr>
+      <w:r>
+        <w:rPr>
+          <w:iCs/>
+          <w:i/>
+        </w:rPr>
+        <w:t xml:space="preserve">(NEEDS RESPONSE)</w:t>
+      </w:r>
+    </w:p>
     <w:bookmarkEnd w:id="23"/>
-    <w:bookmarkStart w:id="24" w:name="referee-2"/>
+    <w:bookmarkStart w:id="28" w:name="references"/>
     <w:p>
       <w:pPr>
         <w:pStyle w:val="Heading1"/>
       </w:pPr>
       <w:r>
-        <w:t xml:space="preserve">Referee: 2</w:t>
-      </w:r>
-    </w:p>
-    <w:p>
-      <w:pPr>
-        <w:pStyle w:val="FirstParagraph"/>
-      </w:pPr>
-      <w:r>
-        <w:t xml:space="preserve">This manuscript is a timely and relevant paper about developing a standardized protocol to input forest carbon data into the IPCC emissions database. The authors identified two main problems: the lack of authors submitting their published forest carbon data into the IPCC Emission Factor Database, and some papers not fully reporting all information (pools, fluxes, methodology) necessary to submit in the EFDB). This team has developed a robust and standardized methodology for first aggregating forest carbon data into their already developed (but modified for this new methodology) ForC database, followed by inputting ForC data into the IPCC database. The lack of available, standardized forest carbon data is a real problem as the need to monitor ecosystem carbon stocks and fluxes becomes more crucial in the face of climate change– the methodology developed in this paper has high societal impact to better fill in data gaps in a globally important IPCC database.</w:t>
-      </w:r>
-    </w:p>
-    <w:p>
-      <w:pPr>
-        <w:pStyle w:val="BodyText"/>
-      </w:pPr>
-      <w:r>
-        <w:rPr>
-          <w:bCs/>
-          <w:b/>
-        </w:rPr>
-        <w:t xml:space="preserve">Thank you.</w:t>
-      </w:r>
-    </w:p>
-    <w:p>
-      <w:pPr>
-        <w:pStyle w:val="BodyText"/>
-      </w:pPr>
-      <w:r>
-        <w:t xml:space="preserve">This paper is high quality and well written with reliable findings. The authors used appropriate techniques for both the ForC database and the methodology for semi-automated data submission into the EFDB. Figure 1 is easy to follow and shows how detailed and robust the ForC to EFDB framework is.</w:t>
-      </w:r>
-    </w:p>
-    <w:p>
-      <w:pPr>
-        <w:pStyle w:val="BodyText"/>
-      </w:pPr>
-      <w:r>
-        <w:rPr>
-          <w:bCs/>
-          <w:b/>
-        </w:rPr>
-        <w:t xml:space="preserve">Thank you.</w:t>
-      </w:r>
-    </w:p>
-    <w:p>
-      <w:pPr>
-        <w:pStyle w:val="BodyText"/>
-      </w:pPr>
-      <w:r>
-        <w:t xml:space="preserve">I appreciate the authors recommendations in the discussion section (they are all relevant, warranted, and important) but I do think some of these recommendations could be more strongly worded. The authors have described large challenges with populating the EFDB, and have developed a robust solution (and identified other, easier solutions). I would like to see the authors clear and strong recommendations in this section. Some of the suggestions would require substantial increases in funding and infrastructure (line 328-333), which are huge challenges. I think that section has been well discussed in the discussion. However, the next paragraph discusses the lack of variables available because they have either not been calculated or just not presented in papers (although they may have been available to the authors) (lines 334-346). I think recommendations in this section could be stronger and more specific – it is very easy for authors to provide data they have already collected/calculated, or to complete relatively simple allometric calculations. Are there ways this could be required or incentivized (this question may be out of scope for this paper)? A more specific recommendation in the next paragraph (lines 348-362) would also be warranted.</w:t>
-      </w:r>
-    </w:p>
-    <w:p>
-      <w:pPr>
-        <w:pStyle w:val="BodyText"/>
-      </w:pPr>
-      <w:r>
-        <w:rPr>
-          <w:iCs/>
-          <w:i/>
-        </w:rPr>
-        <w:t xml:space="preserve">(NEEDS RESPONSE)</w:t>
+        <w:t xml:space="preserve">References</w:t>
+      </w:r>
+    </w:p>
+    <w:bookmarkStart w:id="27" w:name="refs"/>
+    <w:bookmarkStart w:id="24" w:name="ref-ipcc_good_2003"/>
+    <w:p>
+      <w:pPr>
+        <w:pStyle w:val="Bibliography"/>
+      </w:pPr>
+      <w:r>
+        <w:rPr>
+          <w:bCs/>
+          <w:b/>
+          <w:bCs/>
+          <w:b/>
+        </w:rPr>
+        <w:t xml:space="preserve">IPCC</w:t>
+      </w:r>
+      <w:r>
+        <w:t xml:space="preserve">.</w:t>
+      </w:r>
+      <w:r>
+        <w:t xml:space="preserve"> </w:t>
+      </w:r>
+      <w:r>
+        <w:rPr>
+          <w:bCs/>
+          <w:b/>
+        </w:rPr>
+        <w:t xml:space="preserve">2003</w:t>
+      </w:r>
+      <w:r>
+        <w:t xml:space="preserve">.</w:t>
+      </w:r>
+      <w:r>
+        <w:t xml:space="preserve"> </w:t>
+      </w:r>
+      <w:r>
+        <w:rPr>
+          <w:iCs/>
+          <w:i/>
+        </w:rPr>
+        <w:t xml:space="preserve">Good</w:t>
+      </w:r>
+      <w:r>
+        <w:rPr>
+          <w:iCs/>
+          <w:i/>
+        </w:rPr>
+        <w:t xml:space="preserve"> </w:t>
+      </w:r>
+      <w:r>
+        <w:rPr>
+          <w:iCs/>
+          <w:i/>
+        </w:rPr>
+        <w:t xml:space="preserve">Practice Guidance</w:t>
+      </w:r>
+      <w:r>
+        <w:rPr>
+          <w:iCs/>
+          <w:i/>
+        </w:rPr>
+        <w:t xml:space="preserve"> </w:t>
+      </w:r>
+      <w:r>
+        <w:rPr>
+          <w:iCs/>
+          <w:i/>
+        </w:rPr>
+        <w:t xml:space="preserve">for</w:t>
+      </w:r>
+      <w:r>
+        <w:rPr>
+          <w:iCs/>
+          <w:i/>
+        </w:rPr>
+        <w:t xml:space="preserve"> </w:t>
+      </w:r>
+      <w:r>
+        <w:rPr>
+          <w:iCs/>
+          <w:i/>
+        </w:rPr>
+        <w:t xml:space="preserve">Land Use</w:t>
+      </w:r>
+      <w:r>
+        <w:rPr>
+          <w:iCs/>
+          <w:i/>
+        </w:rPr>
+        <w:t xml:space="preserve">,</w:t>
+      </w:r>
+      <w:r>
+        <w:rPr>
+          <w:iCs/>
+          <w:i/>
+        </w:rPr>
+        <w:t xml:space="preserve"> </w:t>
+      </w:r>
+      <w:r>
+        <w:rPr>
+          <w:iCs/>
+          <w:i/>
+        </w:rPr>
+        <w:t xml:space="preserve">Land-Use Change</w:t>
+      </w:r>
+      <w:r>
+        <w:rPr>
+          <w:iCs/>
+          <w:i/>
+        </w:rPr>
+        <w:t xml:space="preserve"> </w:t>
+      </w:r>
+      <w:r>
+        <w:rPr>
+          <w:iCs/>
+          <w:i/>
+        </w:rPr>
+        <w:t xml:space="preserve">and</w:t>
+      </w:r>
+      <w:r>
+        <w:rPr>
+          <w:iCs/>
+          <w:i/>
+        </w:rPr>
+        <w:t xml:space="preserve"> </w:t>
+      </w:r>
+      <w:r>
+        <w:rPr>
+          <w:iCs/>
+          <w:i/>
+        </w:rPr>
+        <w:t xml:space="preserve">Forestry</w:t>
+      </w:r>
+      <w:r>
+        <w:t xml:space="preserve"> </w:t>
+      </w:r>
+      <w:r>
+        <w:t xml:space="preserve">(J Penman, M Gytarsky, T Hiraishi, T Krug, D Kruger, R Pipatti, L Buendia, K Miwa, T Ngara, K Tanabe,</w:t>
+      </w:r>
+      <w:r>
+        <w:t xml:space="preserve"> </w:t>
+      </w:r>
+      <w:r>
+        <w:rPr>
+          <w:iCs/>
+          <w:i/>
+        </w:rPr>
+        <w:t xml:space="preserve">et al.</w:t>
+      </w:r>
+      <w:r>
+        <w:t xml:space="preserve">, Eds.). Hayama, Japan: Institute for Global Environmental Strategies.</w:t>
       </w:r>
     </w:p>
     <w:bookmarkEnd w:id="24"/>
-    <w:bookmarkStart w:id="29" w:name="references"/>
-    <w:p>
-      <w:pPr>
-        <w:pStyle w:val="Heading1"/>
-      </w:pPr>
-      <w:r>
-        <w:t xml:space="preserve">References</w:t>
-      </w:r>
-    </w:p>
-    <w:bookmarkStart w:id="28" w:name="refs"/>
-    <w:bookmarkStart w:id="25" w:name="ref-ipcc_good_2003"/>
+    <w:bookmarkStart w:id="25" w:name="ref-ipcc_2006_2006"/>
     <w:p>
       <w:pPr>
         <w:pStyle w:val="Bibliography"/>
@@ -859,7 +1008,7 @@
           <w:bCs/>
           <w:b/>
         </w:rPr>
-        <w:t xml:space="preserve">2003</w:t>
+        <w:t xml:space="preserve">2006</w:t>
       </w:r>
       <w:r>
         <w:t xml:space="preserve">.</w:t>
@@ -872,21 +1021,21 @@
           <w:iCs/>
           <w:i/>
         </w:rPr>
-        <w:t xml:space="preserve">Good</w:t>
-      </w:r>
-      <w:r>
-        <w:rPr>
-          <w:iCs/>
-          <w:i/>
-        </w:rPr>
-        <w:t xml:space="preserve"> </w:t>
-      </w:r>
-      <w:r>
-        <w:rPr>
-          <w:iCs/>
-          <w:i/>
-        </w:rPr>
-        <w:t xml:space="preserve">Practice Guidance</w:t>
+        <w:t xml:space="preserve">2006</w:t>
+      </w:r>
+      <w:r>
+        <w:rPr>
+          <w:iCs/>
+          <w:i/>
+        </w:rPr>
+        <w:t xml:space="preserve"> </w:t>
+      </w:r>
+      <w:r>
+        <w:rPr>
+          <w:iCs/>
+          <w:i/>
+        </w:rPr>
+        <w:t xml:space="preserve">IPCC Guidelines</w:t>
       </w:r>
       <w:r>
         <w:rPr>
@@ -914,7 +1063,7 @@
           <w:iCs/>
           <w:i/>
         </w:rPr>
-        <w:t xml:space="preserve">Land Use</w:t>
+        <w:t xml:space="preserve">National Greenhouse Gas Inventories</w:t>
       </w:r>
       <w:r>
         <w:rPr>
@@ -935,58 +1084,168 @@
           <w:iCs/>
           <w:i/>
         </w:rPr>
-        <w:t xml:space="preserve">Land-Use Change</w:t>
-      </w:r>
-      <w:r>
-        <w:rPr>
-          <w:iCs/>
-          <w:i/>
-        </w:rPr>
-        <w:t xml:space="preserve"> </w:t>
-      </w:r>
-      <w:r>
-        <w:rPr>
-          <w:iCs/>
-          <w:i/>
-        </w:rPr>
-        <w:t xml:space="preserve">and</w:t>
-      </w:r>
-      <w:r>
-        <w:rPr>
-          <w:iCs/>
-          <w:i/>
-        </w:rPr>
-        <w:t xml:space="preserve"> </w:t>
-      </w:r>
-      <w:r>
-        <w:rPr>
-          <w:iCs/>
-          <w:i/>
-        </w:rPr>
-        <w:t xml:space="preserve">Forestry</w:t>
-      </w:r>
-      <w:r>
-        <w:t xml:space="preserve"> </w:t>
-      </w:r>
-      <w:r>
-        <w:t xml:space="preserve">(J Penman, M Gytarsky, T Hiraishi, T Krug, D Kruger, R Pipatti, L Buendia, K Miwa, T Ngara, K Tanabe,</w:t>
-      </w:r>
-      <w:r>
-        <w:t xml:space="preserve"> </w:t>
-      </w:r>
-      <w:r>
-        <w:rPr>
-          <w:iCs/>
-          <w:i/>
-        </w:rPr>
-        <w:t xml:space="preserve">et al.</w:t>
-      </w:r>
-      <w:r>
-        <w:t xml:space="preserve">, Eds.). Hayama, Japan: Institute for Global Environmental Strategies.</w:t>
+        <w:t xml:space="preserve">Prepared</w:t>
+      </w:r>
+      <w:r>
+        <w:rPr>
+          <w:iCs/>
+          <w:i/>
+        </w:rPr>
+        <w:t xml:space="preserve"> </w:t>
+      </w:r>
+      <w:r>
+        <w:rPr>
+          <w:iCs/>
+          <w:i/>
+        </w:rPr>
+        <w:t xml:space="preserve">by the</w:t>
+      </w:r>
+      <w:r>
+        <w:rPr>
+          <w:iCs/>
+          <w:i/>
+        </w:rPr>
+        <w:t xml:space="preserve"> </w:t>
+      </w:r>
+      <w:r>
+        <w:rPr>
+          <w:iCs/>
+          <w:i/>
+        </w:rPr>
+        <w:t xml:space="preserve">National Greenhouse Gas Inventories Programme</w:t>
+      </w:r>
+      <w:r>
+        <w:rPr>
+          <w:iCs/>
+          <w:i/>
+        </w:rPr>
+        <w:t xml:space="preserve">,</w:t>
+      </w:r>
+      <w:r>
+        <w:rPr>
+          <w:iCs/>
+          <w:i/>
+        </w:rPr>
+        <w:t xml:space="preserve"> </w:t>
+      </w:r>
+      <w:r>
+        <w:rPr>
+          <w:iCs/>
+          <w:i/>
+        </w:rPr>
+        <w:t xml:space="preserve">Eggleston H</w:t>
+      </w:r>
+      <w:r>
+        <w:rPr>
+          <w:iCs/>
+          <w:i/>
+        </w:rPr>
+        <w:t xml:space="preserve">.</w:t>
+      </w:r>
+      <w:r>
+        <w:rPr>
+          <w:iCs/>
+          <w:i/>
+        </w:rPr>
+        <w:t xml:space="preserve">S</w:t>
+      </w:r>
+      <w:r>
+        <w:rPr>
+          <w:iCs/>
+          <w:i/>
+        </w:rPr>
+        <w:t xml:space="preserve">.,</w:t>
+      </w:r>
+      <w:r>
+        <w:rPr>
+          <w:iCs/>
+          <w:i/>
+        </w:rPr>
+        <w:t xml:space="preserve"> </w:t>
+      </w:r>
+      <w:r>
+        <w:rPr>
+          <w:iCs/>
+          <w:i/>
+        </w:rPr>
+        <w:t xml:space="preserve">Buendia L</w:t>
+      </w:r>
+      <w:r>
+        <w:rPr>
+          <w:iCs/>
+          <w:i/>
+        </w:rPr>
+        <w:t xml:space="preserve">.,</w:t>
+      </w:r>
+      <w:r>
+        <w:rPr>
+          <w:iCs/>
+          <w:i/>
+        </w:rPr>
+        <w:t xml:space="preserve"> </w:t>
+      </w:r>
+      <w:r>
+        <w:rPr>
+          <w:iCs/>
+          <w:i/>
+        </w:rPr>
+        <w:t xml:space="preserve">Miwa K</w:t>
+      </w:r>
+      <w:r>
+        <w:rPr>
+          <w:iCs/>
+          <w:i/>
+        </w:rPr>
+        <w:t xml:space="preserve">.,</w:t>
+      </w:r>
+      <w:r>
+        <w:rPr>
+          <w:iCs/>
+          <w:i/>
+        </w:rPr>
+        <w:t xml:space="preserve"> </w:t>
+      </w:r>
+      <w:r>
+        <w:rPr>
+          <w:iCs/>
+          <w:i/>
+        </w:rPr>
+        <w:t xml:space="preserve">Ngara T</w:t>
+      </w:r>
+      <w:r>
+        <w:rPr>
+          <w:iCs/>
+          <w:i/>
+        </w:rPr>
+        <w:t xml:space="preserve">. And</w:t>
+      </w:r>
+      <w:r>
+        <w:rPr>
+          <w:iCs/>
+          <w:i/>
+        </w:rPr>
+        <w:t xml:space="preserve"> </w:t>
+      </w:r>
+      <w:r>
+        <w:rPr>
+          <w:iCs/>
+          <w:i/>
+        </w:rPr>
+        <w:t xml:space="preserve">Tanabe K</w:t>
+      </w:r>
+      <w:r>
+        <w:rPr>
+          <w:iCs/>
+          <w:i/>
+        </w:rPr>
+        <w:t xml:space="preserve">. (eds).</w:t>
+      </w:r>
+      <w:r>
+        <w:t xml:space="preserve"> Japan: IGES.</w:t>
       </w:r>
     </w:p>
     <w:bookmarkEnd w:id="25"/>
-    <w:bookmarkStart w:id="26" w:name="ref-ipcc_2006_2006"/>
+    <w:bookmarkStart w:id="26" w:name="ref-ipcc_2019_2019"/>
     <w:p>
       <w:pPr>
         <w:pStyle w:val="Bibliography"/>
@@ -1011,334 +1270,72 @@
           <w:bCs/>
           <w:b/>
         </w:rPr>
-        <w:t xml:space="preserve">2006</w:t>
-      </w:r>
-      <w:r>
-        <w:t xml:space="preserve">.</w:t>
-      </w:r>
-      <w:r>
-        <w:t xml:space="preserve"> </w:t>
-      </w:r>
-      <w:r>
-        <w:rPr>
-          <w:iCs/>
-          <w:i/>
-        </w:rPr>
-        <w:t xml:space="preserve">2006</w:t>
-      </w:r>
-      <w:r>
-        <w:rPr>
-          <w:iCs/>
-          <w:i/>
-        </w:rPr>
-        <w:t xml:space="preserve"> </w:t>
-      </w:r>
-      <w:r>
-        <w:rPr>
-          <w:iCs/>
-          <w:i/>
-        </w:rPr>
-        <w:t xml:space="preserve">IPCC Guidelines</w:t>
-      </w:r>
-      <w:r>
-        <w:rPr>
-          <w:iCs/>
-          <w:i/>
-        </w:rPr>
-        <w:t xml:space="preserve"> </w:t>
-      </w:r>
-      <w:r>
-        <w:rPr>
-          <w:iCs/>
-          <w:i/>
-        </w:rPr>
+        <w:t xml:space="preserve">2019</w:t>
+      </w:r>
+      <w:r>
+        <w:t xml:space="preserve">. 2019</w:t>
+      </w:r>
+      <w:r>
+        <w:t xml:space="preserve"> </w:t>
+      </w:r>
+      <w:r>
+        <w:t xml:space="preserve">Refinement</w:t>
+      </w:r>
+      <w:r>
+        <w:t xml:space="preserve"> </w:t>
+      </w:r>
+      <w:r>
+        <w:t xml:space="preserve">to the 2006</w:t>
+      </w:r>
+      <w:r>
+        <w:t xml:space="preserve"> </w:t>
+      </w:r>
+      <w:r>
+        <w:t xml:space="preserve">IPCC</w:t>
+      </w:r>
+      <w:r>
+        <w:t xml:space="preserve"> </w:t>
+      </w:r>
+      <w:r>
+        <w:t xml:space="preserve">Guidelines</w:t>
+      </w:r>
+      <w:r>
+        <w:t xml:space="preserve"> </w:t>
+      </w:r>
+      <w:r>
         <w:t xml:space="preserve">for</w:t>
       </w:r>
       <w:r>
-        <w:rPr>
-          <w:iCs/>
-          <w:i/>
-        </w:rPr>
-        <w:t xml:space="preserve"> </w:t>
-      </w:r>
-      <w:r>
-        <w:rPr>
-          <w:iCs/>
-          <w:i/>
-        </w:rPr>
-        <w:t xml:space="preserve">National Greenhouse Gas Inventories</w:t>
-      </w:r>
-      <w:r>
-        <w:rPr>
-          <w:iCs/>
-          <w:i/>
-        </w:rPr>
-        <w:t xml:space="preserve">,</w:t>
-      </w:r>
-      <w:r>
-        <w:rPr>
-          <w:iCs/>
-          <w:i/>
-        </w:rPr>
-        <w:t xml:space="preserve"> </w:t>
-      </w:r>
-      <w:r>
-        <w:rPr>
-          <w:iCs/>
-          <w:i/>
-        </w:rPr>
-        <w:t xml:space="preserve">Prepared</w:t>
-      </w:r>
-      <w:r>
-        <w:rPr>
-          <w:iCs/>
-          <w:i/>
-        </w:rPr>
-        <w:t xml:space="preserve"> </w:t>
-      </w:r>
-      <w:r>
-        <w:rPr>
-          <w:iCs/>
-          <w:i/>
-        </w:rPr>
-        <w:t xml:space="preserve">by the</w:t>
-      </w:r>
-      <w:r>
-        <w:rPr>
-          <w:iCs/>
-          <w:i/>
-        </w:rPr>
-        <w:t xml:space="preserve"> </w:t>
-      </w:r>
-      <w:r>
-        <w:rPr>
-          <w:iCs/>
-          <w:i/>
-        </w:rPr>
-        <w:t xml:space="preserve">National Greenhouse Gas Inventories Programme</w:t>
-      </w:r>
-      <w:r>
-        <w:rPr>
-          <w:iCs/>
-          <w:i/>
-        </w:rPr>
-        <w:t xml:space="preserve">,</w:t>
-      </w:r>
-      <w:r>
-        <w:rPr>
-          <w:iCs/>
-          <w:i/>
-        </w:rPr>
-        <w:t xml:space="preserve"> </w:t>
-      </w:r>
-      <w:r>
-        <w:rPr>
-          <w:iCs/>
-          <w:i/>
-        </w:rPr>
-        <w:t xml:space="preserve">Eggleston H</w:t>
-      </w:r>
-      <w:r>
-        <w:rPr>
-          <w:iCs/>
-          <w:i/>
-        </w:rPr>
-        <w:t xml:space="preserve">.</w:t>
-      </w:r>
-      <w:r>
-        <w:rPr>
-          <w:iCs/>
-          <w:i/>
-        </w:rPr>
-        <w:t xml:space="preserve">S</w:t>
-      </w:r>
-      <w:r>
-        <w:rPr>
-          <w:iCs/>
-          <w:i/>
-        </w:rPr>
-        <w:t xml:space="preserve">.,</w:t>
-      </w:r>
-      <w:r>
-        <w:rPr>
-          <w:iCs/>
-          <w:i/>
-        </w:rPr>
-        <w:t xml:space="preserve"> </w:t>
-      </w:r>
-      <w:r>
-        <w:rPr>
-          <w:iCs/>
-          <w:i/>
-        </w:rPr>
-        <w:t xml:space="preserve">Buendia L</w:t>
-      </w:r>
-      <w:r>
-        <w:rPr>
-          <w:iCs/>
-          <w:i/>
-        </w:rPr>
-        <w:t xml:space="preserve">.,</w:t>
-      </w:r>
-      <w:r>
-        <w:rPr>
-          <w:iCs/>
-          <w:i/>
-        </w:rPr>
-        <w:t xml:space="preserve"> </w:t>
-      </w:r>
-      <w:r>
-        <w:rPr>
-          <w:iCs/>
-          <w:i/>
-        </w:rPr>
-        <w:t xml:space="preserve">Miwa K</w:t>
-      </w:r>
-      <w:r>
-        <w:rPr>
-          <w:iCs/>
-          <w:i/>
-        </w:rPr>
-        <w:t xml:space="preserve">.,</w:t>
-      </w:r>
-      <w:r>
-        <w:rPr>
-          <w:iCs/>
-          <w:i/>
-        </w:rPr>
-        <w:t xml:space="preserve"> </w:t>
-      </w:r>
-      <w:r>
-        <w:rPr>
-          <w:iCs/>
-          <w:i/>
-        </w:rPr>
-        <w:t xml:space="preserve">Ngara T</w:t>
-      </w:r>
-      <w:r>
-        <w:rPr>
-          <w:iCs/>
-          <w:i/>
-        </w:rPr>
-        <w:t xml:space="preserve">. And</w:t>
-      </w:r>
-      <w:r>
-        <w:rPr>
-          <w:iCs/>
-          <w:i/>
-        </w:rPr>
-        <w:t xml:space="preserve"> </w:t>
-      </w:r>
-      <w:r>
-        <w:rPr>
-          <w:iCs/>
-          <w:i/>
-        </w:rPr>
-        <w:t xml:space="preserve">Tanabe K</w:t>
-      </w:r>
-      <w:r>
-        <w:rPr>
-          <w:iCs/>
-          <w:i/>
-        </w:rPr>
-        <w:t xml:space="preserve">. (eds).</w:t>
-      </w:r>
-      <w:r>
-        <w:t xml:space="preserve"> Japan: IGES.</w:t>
+        <w:t xml:space="preserve"> </w:t>
+      </w:r>
+      <w:r>
+        <w:t xml:space="preserve">National</w:t>
+      </w:r>
+      <w:r>
+        <w:t xml:space="preserve"> </w:t>
+      </w:r>
+      <w:r>
+        <w:t xml:space="preserve">Greenhouse</w:t>
+      </w:r>
+      <w:r>
+        <w:t xml:space="preserve"> </w:t>
+      </w:r>
+      <w:r>
+        <w:t xml:space="preserve">Gas</w:t>
+      </w:r>
+      <w:r>
+        <w:t xml:space="preserve"> </w:t>
+      </w:r>
+      <w:r>
+        <w:t xml:space="preserve">Inventories</w:t>
+      </w:r>
+      <w:r>
+        <w:t xml:space="preserve">. In: Calvo Buendia E, Tanabe K, Baasansuren J, Fukuda M, Ngarize S, Osako A, Pyrozhenko Y, Shermanau P, Federici S, eds. Switzerland: IPCC.</w:t>
       </w:r>
     </w:p>
     <w:bookmarkEnd w:id="26"/>
-    <w:bookmarkStart w:id="27" w:name="ref-ipcc_2019_2019"/>
-    <w:p>
-      <w:pPr>
-        <w:pStyle w:val="Bibliography"/>
-      </w:pPr>
-      <w:r>
-        <w:rPr>
-          <w:bCs/>
-          <w:b/>
-          <w:bCs/>
-          <w:b/>
-        </w:rPr>
-        <w:t xml:space="preserve">IPCC</w:t>
-      </w:r>
-      <w:r>
-        <w:t xml:space="preserve">.</w:t>
-      </w:r>
-      <w:r>
-        <w:t xml:space="preserve"> </w:t>
-      </w:r>
-      <w:r>
-        <w:rPr>
-          <w:bCs/>
-          <w:b/>
-        </w:rPr>
-        <w:t xml:space="preserve">2019</w:t>
-      </w:r>
-      <w:r>
-        <w:t xml:space="preserve">. 2019</w:t>
-      </w:r>
-      <w:r>
-        <w:t xml:space="preserve"> </w:t>
-      </w:r>
-      <w:r>
-        <w:t xml:space="preserve">Refinement</w:t>
-      </w:r>
-      <w:r>
-        <w:t xml:space="preserve"> </w:t>
-      </w:r>
-      <w:r>
-        <w:t xml:space="preserve">to the 2006</w:t>
-      </w:r>
-      <w:r>
-        <w:t xml:space="preserve"> </w:t>
-      </w:r>
-      <w:r>
-        <w:t xml:space="preserve">IPCC</w:t>
-      </w:r>
-      <w:r>
-        <w:t xml:space="preserve"> </w:t>
-      </w:r>
-      <w:r>
-        <w:t xml:space="preserve">Guidelines</w:t>
-      </w:r>
-      <w:r>
-        <w:t xml:space="preserve"> </w:t>
-      </w:r>
-      <w:r>
-        <w:t xml:space="preserve">for</w:t>
-      </w:r>
-      <w:r>
-        <w:t xml:space="preserve"> </w:t>
-      </w:r>
-      <w:r>
-        <w:t xml:space="preserve">National</w:t>
-      </w:r>
-      <w:r>
-        <w:t xml:space="preserve"> </w:t>
-      </w:r>
-      <w:r>
-        <w:t xml:space="preserve">Greenhouse</w:t>
-      </w:r>
-      <w:r>
-        <w:t xml:space="preserve"> </w:t>
-      </w:r>
-      <w:r>
-        <w:t xml:space="preserve">Gas</w:t>
-      </w:r>
-      <w:r>
-        <w:t xml:space="preserve"> </w:t>
-      </w:r>
-      <w:r>
-        <w:t xml:space="preserve">Inventories</w:t>
-      </w:r>
-      <w:r>
-        <w:t xml:space="preserve">. In: Calvo Buendia E, Tanabe K, Baasansuren J, Fukuda M, Ngarize S, Osako A, Pyrozhenko Y, Shermanau P, Federici S, eds. Switzerland: IPCC.</w:t>
-      </w:r>
-    </w:p>
     <w:bookmarkEnd w:id="27"/>
     <w:bookmarkEnd w:id="28"/>
-    <w:bookmarkEnd w:id="29"/>
     <w:sectPr/>
   </w:body>
 </w:document>

</xml_diff>

<commit_message>
add reasons for data rejection
#64
</commit_message>
<xml_diff>
--- a/doc/manuscript/response-to-reviews.docx
+++ b/doc/manuscript/response-to-reviews.docx
@@ -140,10 +140,121 @@
       </w:pPr>
       <w:r>
         <w:rPr>
-          <w:iCs/>
-          <w:i/>
-        </w:rPr>
-        <w:t xml:space="preserve">(NEEDS RESPONSE. We did not receive this information directly. We will have to figure out which records are missing)</w:t>
+          <w:bCs/>
+          <w:b/>
+        </w:rPr>
+        <w:t xml:space="preserve">We have added a sentence detailing some of the reasons for rejection:</w:t>
+      </w:r>
+      <w:r>
+        <w:rPr>
+          <w:bCs/>
+          <w:b/>
+        </w:rPr>
+        <w:t xml:space="preserve"> </w:t>
+      </w:r>
+      <w:r>
+        <w:rPr>
+          <w:bCs/>
+          <w:b/>
+        </w:rPr>
+        <w:t xml:space="preserve">“</w:t>
+      </w:r>
+      <w:r>
+        <w:rPr>
+          <w:bCs/>
+          <w:b/>
+        </w:rPr>
+        <w:t xml:space="preserve">Reasons included – but were not limited to – non-applicability to the IPCC methodology of the variable submitted (e.g., net ecosystem CO</w:t>
+      </w:r>
+      <w:r>
+        <w:rPr>
+          <w:vertAlign w:val="subscript"/>
+          <w:bCs/>
+          <w:b/>
+        </w:rPr>
+        <w:t xml:space="preserve">2</w:t>
+      </w:r>
+      <w:r>
+        <w:rPr>
+          <w:bCs/>
+          <w:b/>
+        </w:rPr>
+        <w:t xml:space="preserve"> </w:t>
+      </w:r>
+      <w:r>
+        <w:rPr>
+          <w:bCs/>
+          <w:b/>
+        </w:rPr>
+        <w:t xml:space="preserve">exchange, litter - OL layer; subsequently excluded from lists of relevant variables and counts of relevant records), inadequate information on the quality of data and thus on its replicability (e.g., confidence interval/uncertainty), and vaguely described disturbance histories (e.g.,</w:t>
+      </w:r>
+      <w:r>
+        <w:rPr>
+          <w:bCs/>
+          <w:b/>
+        </w:rPr>
+        <w:t xml:space="preserve">”</w:t>
+      </w:r>
+      <w:r>
+        <w:rPr>
+          <w:bCs/>
+          <w:b/>
+        </w:rPr>
+        <w:t xml:space="preserve">moderately”/</w:t>
+      </w:r>
+      <w:r>
+        <w:rPr>
+          <w:bCs/>
+          <w:b/>
+        </w:rPr>
+        <w:t xml:space="preserve"> </w:t>
+      </w:r>
+      <w:r>
+        <w:rPr>
+          <w:bCs/>
+          <w:b/>
+        </w:rPr>
+        <w:t xml:space="preserve">“</w:t>
+      </w:r>
+      <w:r>
+        <w:rPr>
+          <w:bCs/>
+          <w:b/>
+        </w:rPr>
+        <w:t xml:space="preserve">severely</w:t>
+      </w:r>
+      <w:r>
+        <w:rPr>
+          <w:bCs/>
+          <w:b/>
+        </w:rPr>
+        <w:t xml:space="preserve">”</w:t>
+      </w:r>
+      <w:r>
+        <w:rPr>
+          <w:bCs/>
+          <w:b/>
+        </w:rPr>
+        <w:t xml:space="preserve"> </w:t>
+      </w:r>
+      <w:r>
+        <w:rPr>
+          <w:bCs/>
+          <w:b/>
+        </w:rPr>
+        <w:t xml:space="preserve">burned).”</w:t>
+      </w:r>
+    </w:p>
+    <w:p>
+      <w:pPr>
+        <w:pStyle w:val="BodyText"/>
+      </w:pPr>
+      <w:r>
+        <w:rPr>
+          <w:bCs/>
+          <w:b/>
+        </w:rPr>
+        <w:t xml:space="preserve">We also note that the authors of this study were not privy to the discussions of the review panel and do not have detailed information on all reasons for rejection of each record.</w:t>
       </w:r>
     </w:p>
     <w:p>

</xml_diff>

<commit_message>
work on response to reviews / minor updates
</commit_message>
<xml_diff>
--- a/doc/manuscript/response-to-reviews.docx
+++ b/doc/manuscript/response-to-reviews.docx
@@ -105,10 +105,10 @@
       </w:pPr>
       <w:r>
         <w:rPr>
-          <w:iCs/>
-          <w:i/>
-        </w:rPr>
-        <w:t xml:space="preserve">(NEEDS RESPONSE)</w:t>
+          <w:bCs/>
+          <w:b/>
+        </w:rPr>
+        <w:t xml:space="preserve">We believe that the responses to specific concerns (detailed below) help to clarify the message. This section is intended as a straightforward, objective assessment of the data available through ForC and submitted to EFDB, and is not intended to make a particular point.</w:t>
       </w:r>
     </w:p>
     <w:p>
@@ -456,10 +456,22 @@
       </w:pPr>
       <w:r>
         <w:rPr>
-          <w:iCs/>
-          <w:i/>
-        </w:rPr>
-        <w:t xml:space="preserve">(NEEDS RESPONSE)</w:t>
+          <w:bCs/>
+          <w:b/>
+        </w:rPr>
+        <w:t xml:space="preserve">We believe that the changes to the results section and figures now convincingly demonstrate the claims in the discussion.</w:t>
+      </w:r>
+    </w:p>
+    <w:p>
+      <w:pPr>
+        <w:pStyle w:val="BodyText"/>
+      </w:pPr>
+      <w:r>
+        <w:rPr>
+          <w:iCs/>
+          <w:i/>
+        </w:rPr>
+        <w:t xml:space="preserve">(VERBOSITY CRITICISM NEEDS RESPONSE)</w:t>
       </w:r>
     </w:p>
     <w:p>

</xml_diff>

<commit_message>
fix response to reviews
</commit_message>
<xml_diff>
--- a/doc/manuscript/response-to-reviews.docx
+++ b/doc/manuscript/response-to-reviews.docx
@@ -15,7 +15,48 @@
         <w:pStyle w:val="BodyText"/>
       </w:pPr>
       <w:r>
-        <w:t xml:space="preserve">Below please find our responses to reviews for our manuscript ’ Informing forest carbon inventories under the Paris Agreement using ground-based forest monitoring data’ (PPP-MT-2024-00903). We have addressed all points, as detailed below.</w:t>
+        <w:t xml:space="preserve">Below please find our responses to reviews for our manuscript ’ Informing forest carbon inventories under the Paris Agreement using ground-based forest monitoring data’ (PPP-MT-2024-00903). We have addressed all points, as detailed below. The most important changes have been:</w:t>
+      </w:r>
+    </w:p>
+    <w:p>
+      <w:pPr>
+        <w:numPr>
+          <w:ilvl w:val="0"/>
+          <w:numId w:val="1001"/>
+        </w:numPr>
+      </w:pPr>
+      <w:r>
+        <w:t xml:space="preserve">In order to give a better picture of the representativeness of the submitted data (requested by reviewer 1), we revised two of the figures (global map, histogram of submitted data) and added one new figure (a Whittaker-style diagram showing ForC sites and those with submitted data within the MAT-MAP climate space (new Fig. 3).</w:t>
+      </w:r>
+    </w:p>
+    <w:p>
+      <w:pPr>
+        <w:numPr>
+          <w:ilvl w:val="0"/>
+          <w:numId w:val="1001"/>
+        </w:numPr>
+      </w:pPr>
+      <w:r>
+        <w:t xml:space="preserve">We have given some more specifics about the process (requested by reviewer 1), as well as specific recommendations (requested by reviewer 2).</w:t>
+      </w:r>
+    </w:p>
+    <w:p>
+      <w:pPr>
+        <w:numPr>
+          <w:ilvl w:val="0"/>
+          <w:numId w:val="1001"/>
+        </w:numPr>
+      </w:pPr>
+      <w:r>
+        <w:t xml:space="preserve">We have revised the text to make it clearer and less verbose (requested by reviewer 1).</w:t>
+      </w:r>
+    </w:p>
+    <w:p>
+      <w:pPr>
+        <w:pStyle w:val="FirstParagraph"/>
+      </w:pPr>
+      <w:r>
+        <w:t xml:space="preserve">We believe these changes have signficantly improved the manuscript. Thank you for your consideration, and we look forward to receiving your decision.</w:t>
       </w:r>
     </w:p>
     <w:p>
@@ -108,7 +149,14 @@
           <w:bCs/>
           <w:b/>
         </w:rPr>
-        <w:t xml:space="preserve">To help clarify the message, we have responded to specific concerns (detailed below) and done some reorganization and rewording to make it less verbose. Our aim has been to present an objective overview of the ForC data contributed to EFDB and the potential for future submissions to improve EFDB data volume and composition.</w:t>
+        <w:t xml:space="preserve">We have reorganized and reworded to clarify the message and make the section less verbose. We have aimed to present an objective overview of the ForC data contributed to EFDB and the potential for future submissions to improve EFDB data volume and composition. We have also responded to the specific concerns (detailed below).</w:t>
+      </w:r>
+      <w:r>
+        <w:rPr>
+          <w:bCs/>
+          <w:b/>
+        </w:rPr>
+        <w:t xml:space="preserve"> </w:t>
       </w:r>
     </w:p>
     <w:p>
@@ -242,19 +290,19 @@
           <w:bCs/>
           <w:b/>
         </w:rPr>
-        <w:t xml:space="preserve">burned).” We also note that the authors of this study were not privy to the discussions of the review panel and do not have detailed information on all reasons for rejection of each record.</w:t>
-      </w:r>
-    </w:p>
-    <w:p>
-      <w:pPr>
-        <w:pStyle w:val="BodyText"/>
-      </w:pPr>
-      <w:r>
-        <w:rPr>
-          <w:bCs/>
-          <w:b/>
-        </w:rPr>
-        <w:t xml:space="preserve">In addition, we have reworded and reorganized this paragraph (and the following) to make it less verbose.</w:t>
+        <w:t xml:space="preserve">burned).” We also note that the authors of this study were not privy to the discussions of the review panel and do not have detailed information on all reasons for record rejection.</w:t>
+      </w:r>
+    </w:p>
+    <w:p>
+      <w:pPr>
+        <w:pStyle w:val="BodyText"/>
+      </w:pPr>
+      <w:r>
+        <w:rPr>
+          <w:bCs/>
+          <w:b/>
+        </w:rPr>
+        <w:t xml:space="preserve">In addition, we have reworded and reorganized this paragraph to make it less verbose.</w:t>
       </w:r>
     </w:p>
     <w:p>
@@ -295,7 +343,7 @@
           <w:bCs/>
           <w:b/>
         </w:rPr>
-        <w:t xml:space="preserve">Relative to forested area, submitted data under-represented the tropics and over-represented temperate regions, mirroring the composition of ForC (Fig. 2).</w:t>
+        <w:t xml:space="preserve">Relative to forested area, submitted data under-represented the tropics and over-represented temperate regions, reflecting the composition of ForC (Fig. 2).</w:t>
       </w:r>
       <w:r>
         <w:rPr>
@@ -335,7 +383,7 @@
           <w:bCs/>
           <w:b/>
         </w:rPr>
-        <w:t xml:space="preserve">Submitted data covered all forested climates with substantial land area except the colder boreal regions (boreal tundra woodland; Figs. 2, 3) and were concentrated in climates that are relatively common over Earth’s land area (Fig. 3).</w:t>
+        <w:t xml:space="preserve">Submitted data were concentrated in climates that are relatively common over Earth’s land area and covered all forested climates with substantial land area except the colder boreal regions (boreal tundra woodland; Figs. 2, 3).</w:t>
       </w:r>
       <w:r>
         <w:rPr>
@@ -397,7 +445,7 @@
           <w:bCs/>
           <w:b/>
         </w:rPr>
-        <w:t xml:space="preserve">To evaluate the coverage, we have modified this figure to include bars representing the relative area (% of global) of each category and added some text summarizing the results/ citing this figure (3rd paragraph in Results).</w:t>
+        <w:t xml:space="preserve">To evaluate the coverage, we have modified this figure to include bars representing the relative area (% of global) of each category and added some text summarizing the results/ citing this figure (2nd paragraph in Results).</w:t>
       </w:r>
     </w:p>
     <w:p>
@@ -435,7 +483,7 @@
         <w:t xml:space="preserve"> </w:t>
       </w:r>
       <w:r>
-        <w:t xml:space="preserve">as discussed L297 are not convincingly demonstrated by the results which are limited to just frequencies. Overall the discussion seems somewhat verbose.</w:t>
+        <w:t xml:space="preserve">as discussed L297 are not convincingly demonstrated by the results which are limited to just frequencies.</w:t>
       </w:r>
     </w:p>
     <w:p>
@@ -455,11 +503,19 @@
         <w:pStyle w:val="BodyText"/>
       </w:pPr>
       <w:r>
-        <w:rPr>
-          <w:iCs/>
-          <w:i/>
-        </w:rPr>
-        <w:t xml:space="preserve">(VERBOSITY CRITICISM NEEDS RESPONSE)</w:t>
+        <w:t xml:space="preserve">Overall the discussion seems somewhat verbose.</w:t>
+      </w:r>
+    </w:p>
+    <w:p>
+      <w:pPr>
+        <w:pStyle w:val="BodyText"/>
+      </w:pPr>
+      <w:r>
+        <w:rPr>
+          <w:bCs/>
+          <w:b/>
+        </w:rPr>
+        <w:t xml:space="preserve">We have reviewed and revised the discussion, removing extra verbosity where possible.</w:t>
       </w:r>
     </w:p>
     <w:p>
@@ -673,10 +729,237 @@
       </w:pPr>
       <w:r>
         <w:rPr>
-          <w:iCs/>
-          <w:i/>
-        </w:rPr>
-        <w:t xml:space="preserve">(Provide a bit more detail, addressing questions.)</w:t>
+          <w:bCs/>
+          <w:b/>
+        </w:rPr>
+        <w:t xml:space="preserve">We now clarify what is meant by the 7% in the first sentence of the Results section:</w:t>
+      </w:r>
+      <w:r>
+        <w:rPr>
+          <w:bCs/>
+          <w:b/>
+        </w:rPr>
+        <w:t xml:space="preserve"> </w:t>
+      </w:r>
+      <w:r>
+        <w:rPr>
+          <w:bCs/>
+          <w:b/>
+        </w:rPr>
+        <w:t xml:space="preserve">“</w:t>
+      </w:r>
+      <w:r>
+        <w:rPr>
+          <w:bCs/>
+          <w:b/>
+        </w:rPr>
+        <w:t xml:space="preserve">…we had submitted to EFBD only a fraction (~7%) of potentially relevant ForC records (i.e., records for EFDB-relevant variables)…</w:t>
+      </w:r>
+      <w:r>
+        <w:rPr>
+          <w:bCs/>
+          <w:b/>
+        </w:rPr>
+        <w:t xml:space="preserve">”</w:t>
+      </w:r>
+    </w:p>
+    <w:p>
+      <w:pPr>
+        <w:pStyle w:val="BodyText"/>
+      </w:pPr>
+      <w:r>
+        <w:rPr>
+          <w:bCs/>
+          <w:b/>
+        </w:rPr>
+        <w:t xml:space="preserve">We have also made several changes to give more information on our process. For example, in the methods (section 3), we now refer readers to Methods S1 for a description of how we prioritized ForC records for review. We also added a description of our iterative process of submission, review, and improvement of our process:</w:t>
+      </w:r>
+      <w:r>
+        <w:rPr>
+          <w:bCs/>
+          <w:b/>
+        </w:rPr>
+        <w:t xml:space="preserve"> </w:t>
+      </w:r>
+      <w:r>
+        <w:rPr>
+          <w:bCs/>
+          <w:b/>
+        </w:rPr>
+        <w:t xml:space="preserve">“</w:t>
+      </w:r>
+      <w:r>
+        <w:rPr>
+          <w:bCs/>
+          <w:b/>
+        </w:rPr>
+        <w:t xml:space="preserve">Submissions were sent in six batches between April 2021 and June 2022, and feedback on each batch from the EFDB team was used to improve our system for subsequent submissions.</w:t>
+      </w:r>
+      <w:r>
+        <w:rPr>
+          <w:bCs/>
+          <w:b/>
+        </w:rPr>
+        <w:t xml:space="preserve">”</w:t>
+      </w:r>
+      <w:r>
+        <w:rPr>
+          <w:bCs/>
+          <w:b/>
+        </w:rPr>
+        <w:t xml:space="preserve"> </w:t>
+      </w:r>
+      <w:r>
+        <w:rPr>
+          <w:bCs/>
+          <w:b/>
+        </w:rPr>
+        <w:t xml:space="preserve">(methods, section 3)…</w:t>
+      </w:r>
+      <w:r>
+        <w:rPr>
+          <w:bCs/>
+          <w:b/>
+        </w:rPr>
+        <w:t xml:space="preserve"> </w:t>
+      </w:r>
+      <w:r>
+        <w:rPr>
+          <w:bCs/>
+          <w:b/>
+        </w:rPr>
+        <w:t xml:space="preserve">“</w:t>
+      </w:r>
+      <w:r>
+        <w:rPr>
+          <w:bCs/>
+          <w:b/>
+        </w:rPr>
+        <w:t xml:space="preserve">The iterative process of review by EFDB’s Technical Support Unit and review panel significantly improved our process, though it did not achieve a 100% acceptance rate.</w:t>
+      </w:r>
+      <w:r>
+        <w:rPr>
+          <w:bCs/>
+          <w:b/>
+        </w:rPr>
+        <w:t xml:space="preserve">”</w:t>
+      </w:r>
+      <w:r>
+        <w:rPr>
+          <w:bCs/>
+          <w:b/>
+        </w:rPr>
+        <w:t xml:space="preserve"> </w:t>
+      </w:r>
+      <w:r>
+        <w:rPr>
+          <w:bCs/>
+          <w:b/>
+        </w:rPr>
+        <w:t xml:space="preserve">(results, end of 1st paragraph)</w:t>
+      </w:r>
+    </w:p>
+    <w:p>
+      <w:pPr>
+        <w:pStyle w:val="BodyText"/>
+      </w:pPr>
+      <w:r>
+        <w:rPr>
+          <w:bCs/>
+          <w:b/>
+        </w:rPr>
+        <w:t xml:space="preserve">We also revised the discussion paragraph on which this comment was focused, adding a sentence to help pu the 7% in context:</w:t>
+      </w:r>
+      <w:r>
+        <w:rPr>
+          <w:bCs/>
+          <w:b/>
+        </w:rPr>
+        <w:t xml:space="preserve"> </w:t>
+      </w:r>
+      <w:r>
+        <w:rPr>
+          <w:bCs/>
+          <w:b/>
+        </w:rPr>
+        <w:t xml:space="preserve">“</w:t>
+      </w:r>
+      <w:r>
+        <w:rPr>
+          <w:bCs/>
+          <w:b/>
+        </w:rPr>
+        <w:t xml:space="preserve">These are unevenly distributed across regions, forest types, and variables (Figs. 2-4, Table S3), reflecting the uneven composition of ForC</w:t>
+      </w:r>
+      <w:r>
+        <w:rPr>
+          <w:bCs/>
+          <w:b/>
+        </w:rPr>
+        <w:t xml:space="preserve"> </w:t>
+      </w:r>
+      <w:r>
+        <w:rPr>
+          <w:bCs/>
+          <w:b/>
+        </w:rPr>
+        <w:t xml:space="preserve">(Anderson-Teixeira</w:t>
+      </w:r>
+      <w:r>
+        <w:rPr>
+          <w:bCs/>
+          <w:b/>
+        </w:rPr>
+        <w:t xml:space="preserve"> </w:t>
+      </w:r>
+      <w:r>
+        <w:rPr>
+          <w:iCs/>
+          <w:i/>
+          <w:bCs/>
+          <w:b/>
+        </w:rPr>
+        <w:t xml:space="preserve">et al.</w:t>
+      </w:r>
+      <w:r>
+        <w:rPr>
+          <w:bCs/>
+          <w:b/>
+        </w:rPr>
+        <w:t xml:space="preserve">, 2021)</w:t>
+      </w:r>
+      <w:r>
+        <w:rPr>
+          <w:bCs/>
+          <w:b/>
+        </w:rPr>
+        <w:t xml:space="preserve"> </w:t>
+      </w:r>
+      <w:r>
+        <w:rPr>
+          <w:bCs/>
+          <w:b/>
+        </w:rPr>
+        <w:t xml:space="preserve">and the fact that our effort was focused on developing an accurate and efficient data submission system rather than optimizing the composition of submitted data.</w:t>
+      </w:r>
+      <w:r>
+        <w:rPr>
+          <w:bCs/>
+          <w:b/>
+        </w:rPr>
+        <w:t xml:space="preserve">”</w:t>
+      </w:r>
+    </w:p>
+    <w:p>
+      <w:pPr>
+        <w:pStyle w:val="BodyText"/>
+      </w:pPr>
+      <w:r>
+        <w:rPr>
+          <w:bCs/>
+          <w:b/>
+        </w:rPr>
+        <w:t xml:space="preserve">We now provide some concrete examples of mistakes to avoid in the first paragraph of the results (see above).</w:t>
       </w:r>
     </w:p>
     <w:p>
@@ -726,10 +1009,73 @@
       </w:pPr>
       <w:r>
         <w:rPr>
-          <w:iCs/>
-          <w:i/>
-        </w:rPr>
-        <w:t xml:space="preserve">(NEEDS RESPONSE)</w:t>
+          <w:bCs/>
+          <w:b/>
+        </w:rPr>
+        <w:t xml:space="preserve">We have renamed this section as suggested, and have also renamed the other two to better describe the contents (</w:t>
+      </w:r>
+      <w:r>
+        <w:rPr>
+          <w:bCs/>
+          <w:b/>
+        </w:rPr>
+        <w:t xml:space="preserve">“</w:t>
+      </w:r>
+      <w:r>
+        <w:rPr>
+          <w:bCs/>
+          <w:b/>
+        </w:rPr>
+        <w:t xml:space="preserve">Potential for forest C databases to contribute to EFDB</w:t>
+      </w:r>
+      <w:r>
+        <w:rPr>
+          <w:bCs/>
+          <w:b/>
+        </w:rPr>
+        <w:t xml:space="preserve">”</w:t>
+      </w:r>
+      <w:r>
+        <w:rPr>
+          <w:bCs/>
+          <w:b/>
+        </w:rPr>
+        <w:t xml:space="preserve">,</w:t>
+      </w:r>
+      <w:r>
+        <w:rPr>
+          <w:bCs/>
+          <w:b/>
+        </w:rPr>
+        <w:t xml:space="preserve"> </w:t>
+      </w:r>
+      <w:r>
+        <w:rPr>
+          <w:bCs/>
+          <w:b/>
+        </w:rPr>
+        <w:t xml:space="preserve">“</w:t>
+      </w:r>
+      <w:r>
+        <w:rPr>
+          <w:bCs/>
+          <w:b/>
+        </w:rPr>
+        <w:t xml:space="preserve">Forest C data collection and analysis needs</w:t>
+      </w:r>
+      <w:r>
+        <w:rPr>
+          <w:bCs/>
+          <w:b/>
+        </w:rPr>
+        <w:t xml:space="preserve">”</w:t>
+      </w:r>
+      <w:r>
+        <w:rPr>
+          <w:bCs/>
+          <w:b/>
+        </w:rPr>
+        <w:t xml:space="preserve">).</w:t>
       </w:r>
     </w:p>
     <w:p>
@@ -746,10 +1092,45 @@
       </w:pPr>
       <w:r>
         <w:rPr>
-          <w:iCs/>
-          <w:i/>
-        </w:rPr>
-        <w:t xml:space="preserve">(NEEDS RESPONSE)</w:t>
+          <w:bCs/>
+          <w:b/>
+        </w:rPr>
+        <w:t xml:space="preserve">We have removed most of the first paragraph, as we agreed that it was distracting. That said, we are retaining key statements on human’s influence in order to emphasize the relevance of this paper to the special issue</w:t>
+      </w:r>
+      <w:r>
+        <w:rPr>
+          <w:bCs/>
+          <w:b/>
+        </w:rPr>
+        <w:t xml:space="preserve"> </w:t>
+      </w:r>
+      <w:r>
+        <w:rPr>
+          <w:bCs/>
+          <w:b/>
+        </w:rPr>
+        <w:t xml:space="preserve">“</w:t>
+      </w:r>
+      <w:r>
+        <w:rPr>
+          <w:bCs/>
+          <w:b/>
+        </w:rPr>
+        <w:t xml:space="preserve">Anthromes and terrestrial carbon: from the deep past to net-zero</w:t>
+      </w:r>
+      <w:r>
+        <w:rPr>
+          <w:bCs/>
+          <w:b/>
+        </w:rPr>
+        <w:t xml:space="preserve">”</w:t>
+      </w:r>
+      <w:r>
+        <w:rPr>
+          <w:bCs/>
+          <w:b/>
+        </w:rPr>
+        <w:t xml:space="preserve">. This was motivated by a prior request from the editors.</w:t>
       </w:r>
     </w:p>
     <w:p>
@@ -819,10 +1200,10 @@
       </w:pPr>
       <w:r>
         <w:rPr>
-          <w:iCs/>
-          <w:i/>
-        </w:rPr>
-        <w:t xml:space="preserve">(NEEDS RESPONSE)</w:t>
+          <w:bCs/>
+          <w:b/>
+        </w:rPr>
+        <w:t xml:space="preserve">We believe that our responses to the comments above has greatly improved this manuscript. Thank you for your feedback.</w:t>
       </w:r>
     </w:p>
     <w:bookmarkEnd w:id="21"/>
@@ -890,14 +1271,336 @@
       </w:pPr>
       <w:r>
         <w:rPr>
-          <w:iCs/>
-          <w:i/>
-        </w:rPr>
-        <w:t xml:space="preserve">(NEEDS RESPONSE)</w:t>
+          <w:bCs/>
+          <w:b/>
+        </w:rPr>
+        <w:t xml:space="preserve">We appreciate this feedback. We have made some revisions so that the discussion gives more clear and strong recommendations:</w:t>
+      </w:r>
+    </w:p>
+    <w:p>
+      <w:pPr>
+        <w:pStyle w:val="BodyText"/>
+      </w:pPr>
+      <w:r>
+        <w:rPr>
+          <w:bCs/>
+          <w:b/>
+        </w:rPr>
+        <w:t xml:space="preserve">1. In the section</w:t>
+      </w:r>
+      <w:r>
+        <w:rPr>
+          <w:bCs/>
+          <w:b/>
+        </w:rPr>
+        <w:t xml:space="preserve"> </w:t>
+      </w:r>
+      <w:r>
+        <w:rPr>
+          <w:bCs/>
+          <w:b/>
+        </w:rPr>
+        <w:t xml:space="preserve">“</w:t>
+      </w:r>
+      <w:r>
+        <w:rPr>
+          <w:bCs/>
+          <w:b/>
+        </w:rPr>
+        <w:t xml:space="preserve">Potential for forest C databases to contribute to EFDB</w:t>
+      </w:r>
+      <w:r>
+        <w:rPr>
+          <w:bCs/>
+          <w:b/>
+        </w:rPr>
+        <w:t xml:space="preserve">”</w:t>
+      </w:r>
+      <w:r>
+        <w:rPr>
+          <w:bCs/>
+          <w:b/>
+        </w:rPr>
+        <w:t xml:space="preserve">, we have added a couple sentences on the practicalities of additional database work:</w:t>
+      </w:r>
+      <w:r>
+        <w:rPr>
+          <w:bCs/>
+          <w:b/>
+        </w:rPr>
+        <w:t xml:space="preserve"> </w:t>
+      </w:r>
+      <w:r>
+        <w:rPr>
+          <w:bCs/>
+          <w:b/>
+        </w:rPr>
+        <w:t xml:space="preserve">“</w:t>
+      </w:r>
+      <w:r>
+        <w:rPr>
+          <w:bCs/>
+          <w:b/>
+        </w:rPr>
+        <w:t xml:space="preserve">While submitting records from ForC or other existing databases to EFDB is by far the most efficient approach to expanding forest C data in EFDB, it does require time-consuming database work. As the IPCC is not able to pay for data, such work will require support from research and government institutions, grant programs, and non-governmental organizations.</w:t>
+      </w:r>
+      <w:r>
+        <w:rPr>
+          <w:bCs/>
+          <w:b/>
+        </w:rPr>
+        <w:t xml:space="preserve">”</w:t>
+      </w:r>
+    </w:p>
+    <w:p>
+      <w:pPr>
+        <w:pStyle w:val="BodyText"/>
+      </w:pPr>
+      <w:r>
+        <w:rPr>
+          <w:bCs/>
+          <w:b/>
+        </w:rPr>
+        <w:t xml:space="preserve">2. In the section</w:t>
+      </w:r>
+      <w:r>
+        <w:rPr>
+          <w:bCs/>
+          <w:b/>
+        </w:rPr>
+        <w:t xml:space="preserve"> </w:t>
+      </w:r>
+      <w:r>
+        <w:rPr>
+          <w:bCs/>
+          <w:b/>
+        </w:rPr>
+        <w:t xml:space="preserve">“</w:t>
+      </w:r>
+      <w:r>
+        <w:rPr>
+          <w:bCs/>
+          <w:b/>
+        </w:rPr>
+        <w:t xml:space="preserve">Forest C data collection and analysis needs</w:t>
+      </w:r>
+      <w:r>
+        <w:rPr>
+          <w:bCs/>
+          <w:b/>
+        </w:rPr>
+        <w:t xml:space="preserve">”</w:t>
+      </w:r>
+      <w:r>
+        <w:rPr>
+          <w:bCs/>
+          <w:b/>
+        </w:rPr>
+        <w:t xml:space="preserve">, we have added a some details on how reporting of EFDB-relevant data might be increased:</w:t>
+      </w:r>
+      <w:r>
+        <w:rPr>
+          <w:bCs/>
+          <w:b/>
+        </w:rPr>
+        <w:t xml:space="preserve"> </w:t>
+      </w:r>
+      <w:r>
+        <w:rPr>
+          <w:bCs/>
+          <w:b/>
+        </w:rPr>
+        <w:t xml:space="preserve">“</w:t>
+      </w:r>
+      <w:r>
+        <w:rPr>
+          <w:bCs/>
+          <w:b/>
+        </w:rPr>
+        <w:t xml:space="preserve">We recommend that, when possible and relevant to their own study, researchers calculate and report all EFDB-relevant variables – a goal that could be facilitated by development of relevant analytical tools</w:t>
+      </w:r>
+      <w:r>
+        <w:rPr>
+          <w:bCs/>
+          <w:b/>
+        </w:rPr>
+        <w:t xml:space="preserve"> </w:t>
+      </w:r>
+      <w:r>
+        <w:rPr>
+          <w:bCs/>
+          <w:b/>
+        </w:rPr>
+        <w:t xml:space="preserve">(sensu Chave</w:t>
+      </w:r>
+      <w:r>
+        <w:rPr>
+          <w:bCs/>
+          <w:b/>
+        </w:rPr>
+        <w:t xml:space="preserve"> </w:t>
+      </w:r>
+      <w:r>
+        <w:rPr>
+          <w:iCs/>
+          <w:i/>
+          <w:bCs/>
+          <w:b/>
+        </w:rPr>
+        <w:t xml:space="preserve">et al.</w:t>
+      </w:r>
+      <w:r>
+        <w:rPr>
+          <w:bCs/>
+          <w:b/>
+        </w:rPr>
+        <w:t xml:space="preserve">, 2014; Réjou-Méchain</w:t>
+      </w:r>
+      <w:r>
+        <w:rPr>
+          <w:bCs/>
+          <w:b/>
+        </w:rPr>
+        <w:t xml:space="preserve"> </w:t>
+      </w:r>
+      <w:r>
+        <w:rPr>
+          <w:iCs/>
+          <w:i/>
+          <w:bCs/>
+          <w:b/>
+        </w:rPr>
+        <w:t xml:space="preserve">et al.</w:t>
+      </w:r>
+      <w:r>
+        <w:rPr>
+          <w:bCs/>
+          <w:b/>
+        </w:rPr>
+        <w:t xml:space="preserve">, 2017; Gonzalez-Akre</w:t>
+      </w:r>
+      <w:r>
+        <w:rPr>
+          <w:bCs/>
+          <w:b/>
+        </w:rPr>
+        <w:t xml:space="preserve"> </w:t>
+      </w:r>
+      <w:r>
+        <w:rPr>
+          <w:iCs/>
+          <w:i/>
+          <w:bCs/>
+          <w:b/>
+        </w:rPr>
+        <w:t xml:space="preserve">et al.</w:t>
+      </w:r>
+      <w:r>
+        <w:rPr>
+          <w:bCs/>
+          <w:b/>
+        </w:rPr>
+        <w:t xml:space="preserve">, 2022)</w:t>
+      </w:r>
+      <w:r>
+        <w:rPr>
+          <w:bCs/>
+          <w:b/>
+        </w:rPr>
+        <w:t xml:space="preserve"> </w:t>
+      </w:r>
+      <w:r>
+        <w:rPr>
+          <w:bCs/>
+          <w:b/>
+        </w:rPr>
+        <w:t xml:space="preserve">and encouraged by scientific journals.</w:t>
+      </w:r>
+      <w:r>
+        <w:rPr>
+          <w:bCs/>
+          <w:b/>
+        </w:rPr>
+        <w:t xml:space="preserve">”</w:t>
+      </w:r>
+    </w:p>
+    <w:p>
+      <w:pPr>
+        <w:pStyle w:val="BodyText"/>
+      </w:pPr>
+      <w:r>
+        <w:rPr>
+          <w:bCs/>
+          <w:b/>
+        </w:rPr>
+        <w:t xml:space="preserve">3.In the section</w:t>
+      </w:r>
+      <w:r>
+        <w:rPr>
+          <w:bCs/>
+          <w:b/>
+        </w:rPr>
+        <w:t xml:space="preserve"> </w:t>
+      </w:r>
+      <w:r>
+        <w:rPr>
+          <w:bCs/>
+          <w:b/>
+        </w:rPr>
+        <w:t xml:space="preserve">“</w:t>
+      </w:r>
+      <w:r>
+        <w:rPr>
+          <w:bCs/>
+          <w:b/>
+        </w:rPr>
+        <w:t xml:space="preserve">Recommendations of good practices for reporting forest C stocks and stock changes</w:t>
+      </w:r>
+      <w:r>
+        <w:rPr>
+          <w:bCs/>
+          <w:b/>
+        </w:rPr>
+        <w:t xml:space="preserve">”</w:t>
+      </w:r>
+      <w:r>
+        <w:rPr>
+          <w:bCs/>
+          <w:b/>
+        </w:rPr>
+        <w:t xml:space="preserve">, we have added a suggestion on how reporting might be improved:</w:t>
+      </w:r>
+      <w:r>
+        <w:rPr>
+          <w:bCs/>
+          <w:b/>
+        </w:rPr>
+        <w:t xml:space="preserve"> </w:t>
+      </w:r>
+      <w:r>
+        <w:rPr>
+          <w:bCs/>
+          <w:b/>
+        </w:rPr>
+        <w:t xml:space="preserve">“</w:t>
+      </w:r>
+      <w:r>
+        <w:rPr>
+          <w:bCs/>
+          <w:b/>
+        </w:rPr>
+        <w:t xml:space="preserve">Improved reporting – and potentially data submission to EFDB – could be encouraged by journal editors, reviewers, and funding agencies.</w:t>
+      </w:r>
+      <w:r>
+        <w:rPr>
+          <w:bCs/>
+          <w:b/>
+        </w:rPr>
+        <w:t xml:space="preserve">”</w:t>
       </w:r>
     </w:p>
     <w:bookmarkEnd w:id="23"/>
-    <w:bookmarkStart w:id="28" w:name="references"/>
+    <w:bookmarkStart w:id="36" w:name="references"/>
     <w:p>
       <w:pPr>
         <w:pStyle w:val="Heading1"/>
@@ -906,8 +1609,8 @@
         <w:t xml:space="preserve">References</w:t>
       </w:r>
     </w:p>
-    <w:bookmarkStart w:id="27" w:name="refs"/>
-    <w:bookmarkStart w:id="24" w:name="ref-ipcc_good_2003"/>
+    <w:bookmarkStart w:id="35" w:name="refs"/>
+    <w:bookmarkStart w:id="25" w:name="ref-anderson-teixeira_carbon_2021"/>
     <w:p>
       <w:pPr>
         <w:pStyle w:val="Bibliography"/>
@@ -919,6 +1622,852 @@
           <w:bCs/>
           <w:b/>
         </w:rPr>
+        <w:t xml:space="preserve">Anderson-Teixeira KJ</w:t>
+      </w:r>
+      <w:r>
+        <w:rPr>
+          <w:bCs/>
+          <w:b/>
+        </w:rPr>
+        <w:t xml:space="preserve">,</w:t>
+      </w:r>
+      <w:r>
+        <w:rPr>
+          <w:bCs/>
+          <w:b/>
+        </w:rPr>
+        <w:t xml:space="preserve"> </w:t>
+      </w:r>
+      <w:r>
+        <w:rPr>
+          <w:bCs/>
+          <w:b/>
+          <w:bCs/>
+          <w:b/>
+        </w:rPr>
+        <w:t xml:space="preserve">Herrmann V</w:t>
+      </w:r>
+      <w:r>
+        <w:rPr>
+          <w:bCs/>
+          <w:b/>
+        </w:rPr>
+        <w:t xml:space="preserve">,</w:t>
+      </w:r>
+      <w:r>
+        <w:rPr>
+          <w:bCs/>
+          <w:b/>
+        </w:rPr>
+        <w:t xml:space="preserve"> </w:t>
+      </w:r>
+      <w:r>
+        <w:rPr>
+          <w:bCs/>
+          <w:b/>
+          <w:bCs/>
+          <w:b/>
+        </w:rPr>
+        <w:t xml:space="preserve">Morgan RB</w:t>
+      </w:r>
+      <w:r>
+        <w:rPr>
+          <w:bCs/>
+          <w:b/>
+        </w:rPr>
+        <w:t xml:space="preserve">,</w:t>
+      </w:r>
+      <w:r>
+        <w:rPr>
+          <w:bCs/>
+          <w:b/>
+        </w:rPr>
+        <w:t xml:space="preserve"> </w:t>
+      </w:r>
+      <w:r>
+        <w:rPr>
+          <w:bCs/>
+          <w:b/>
+          <w:bCs/>
+          <w:b/>
+        </w:rPr>
+        <w:t xml:space="preserve">Bond-Lamberty B</w:t>
+      </w:r>
+      <w:r>
+        <w:rPr>
+          <w:bCs/>
+          <w:b/>
+        </w:rPr>
+        <w:t xml:space="preserve">,</w:t>
+      </w:r>
+      <w:r>
+        <w:rPr>
+          <w:bCs/>
+          <w:b/>
+        </w:rPr>
+        <w:t xml:space="preserve"> </w:t>
+      </w:r>
+      <w:r>
+        <w:rPr>
+          <w:bCs/>
+          <w:b/>
+          <w:bCs/>
+          <w:b/>
+        </w:rPr>
+        <w:t xml:space="preserve">Cook-Patton SC</w:t>
+      </w:r>
+      <w:r>
+        <w:rPr>
+          <w:bCs/>
+          <w:b/>
+        </w:rPr>
+        <w:t xml:space="preserve">,</w:t>
+      </w:r>
+      <w:r>
+        <w:rPr>
+          <w:bCs/>
+          <w:b/>
+        </w:rPr>
+        <w:t xml:space="preserve"> </w:t>
+      </w:r>
+      <w:r>
+        <w:rPr>
+          <w:bCs/>
+          <w:b/>
+          <w:bCs/>
+          <w:b/>
+        </w:rPr>
+        <w:t xml:space="preserve">Ferson AE</w:t>
+      </w:r>
+      <w:r>
+        <w:rPr>
+          <w:bCs/>
+          <w:b/>
+        </w:rPr>
+        <w:t xml:space="preserve">,</w:t>
+      </w:r>
+      <w:r>
+        <w:rPr>
+          <w:bCs/>
+          <w:b/>
+        </w:rPr>
+        <w:t xml:space="preserve"> </w:t>
+      </w:r>
+      <w:r>
+        <w:rPr>
+          <w:bCs/>
+          <w:b/>
+          <w:bCs/>
+          <w:b/>
+        </w:rPr>
+        <w:t xml:space="preserve">Muller-Landau HC</w:t>
+      </w:r>
+      <w:r>
+        <w:rPr>
+          <w:bCs/>
+          <w:b/>
+        </w:rPr>
+        <w:t xml:space="preserve">,</w:t>
+      </w:r>
+      <w:r>
+        <w:rPr>
+          <w:bCs/>
+          <w:b/>
+        </w:rPr>
+        <w:t xml:space="preserve"> </w:t>
+      </w:r>
+      <w:r>
+        <w:rPr>
+          <w:bCs/>
+          <w:b/>
+          <w:bCs/>
+          <w:b/>
+        </w:rPr>
+        <w:t xml:space="preserve">Wang MMH</w:t>
+      </w:r>
+      <w:r>
+        <w:t xml:space="preserve">.</w:t>
+      </w:r>
+      <w:r>
+        <w:t xml:space="preserve"> </w:t>
+      </w:r>
+      <w:r>
+        <w:rPr>
+          <w:bCs/>
+          <w:b/>
+        </w:rPr>
+        <w:t xml:space="preserve">2021</w:t>
+      </w:r>
+      <w:r>
+        <w:t xml:space="preserve">.</w:t>
+      </w:r>
+      <w:r>
+        <w:t xml:space="preserve"> </w:t>
+      </w:r>
+      <w:hyperlink r:id="rId24">
+        <w:r>
+          <w:rPr>
+            <w:rStyle w:val="Hyperlink"/>
+          </w:rPr>
+          <w:t xml:space="preserve">Carbon cycling in mature and regrowth forests globally</w:t>
+        </w:r>
+      </w:hyperlink>
+      <w:r>
+        <w:t xml:space="preserve">.</w:t>
+      </w:r>
+      <w:r>
+        <w:t xml:space="preserve"> </w:t>
+      </w:r>
+      <w:r>
+        <w:rPr>
+          <w:iCs/>
+          <w:i/>
+        </w:rPr>
+        <w:t xml:space="preserve">Environmental Research Letters</w:t>
+      </w:r>
+      <w:r>
+        <w:t xml:space="preserve"> </w:t>
+      </w:r>
+      <w:r>
+        <w:rPr>
+          <w:bCs/>
+          <w:b/>
+        </w:rPr>
+        <w:t xml:space="preserve">16</w:t>
+      </w:r>
+      <w:r>
+        <w:t xml:space="preserve">: 053009.</w:t>
+      </w:r>
+    </w:p>
+    <w:bookmarkEnd w:id="25"/>
+    <w:bookmarkStart w:id="27" w:name="ref-chave_improved_2014"/>
+    <w:p>
+      <w:pPr>
+        <w:pStyle w:val="Bibliography"/>
+      </w:pPr>
+      <w:r>
+        <w:rPr>
+          <w:bCs/>
+          <w:b/>
+          <w:bCs/>
+          <w:b/>
+        </w:rPr>
+        <w:t xml:space="preserve">Chave J</w:t>
+      </w:r>
+      <w:r>
+        <w:rPr>
+          <w:bCs/>
+          <w:b/>
+        </w:rPr>
+        <w:t xml:space="preserve">,</w:t>
+      </w:r>
+      <w:r>
+        <w:rPr>
+          <w:bCs/>
+          <w:b/>
+        </w:rPr>
+        <w:t xml:space="preserve"> </w:t>
+      </w:r>
+      <w:r>
+        <w:rPr>
+          <w:bCs/>
+          <w:b/>
+          <w:bCs/>
+          <w:b/>
+        </w:rPr>
+        <w:t xml:space="preserve">Réjou-Méchain M</w:t>
+      </w:r>
+      <w:r>
+        <w:rPr>
+          <w:bCs/>
+          <w:b/>
+        </w:rPr>
+        <w:t xml:space="preserve">,</w:t>
+      </w:r>
+      <w:r>
+        <w:rPr>
+          <w:bCs/>
+          <w:b/>
+        </w:rPr>
+        <w:t xml:space="preserve"> </w:t>
+      </w:r>
+      <w:r>
+        <w:rPr>
+          <w:bCs/>
+          <w:b/>
+          <w:bCs/>
+          <w:b/>
+        </w:rPr>
+        <w:t xml:space="preserve">Búrquez A</w:t>
+      </w:r>
+      <w:r>
+        <w:rPr>
+          <w:bCs/>
+          <w:b/>
+        </w:rPr>
+        <w:t xml:space="preserve">,</w:t>
+      </w:r>
+      <w:r>
+        <w:rPr>
+          <w:bCs/>
+          <w:b/>
+        </w:rPr>
+        <w:t xml:space="preserve"> </w:t>
+      </w:r>
+      <w:r>
+        <w:rPr>
+          <w:bCs/>
+          <w:b/>
+          <w:bCs/>
+          <w:b/>
+        </w:rPr>
+        <w:t xml:space="preserve">Chidumayo E</w:t>
+      </w:r>
+      <w:r>
+        <w:rPr>
+          <w:bCs/>
+          <w:b/>
+        </w:rPr>
+        <w:t xml:space="preserve">,</w:t>
+      </w:r>
+      <w:r>
+        <w:rPr>
+          <w:bCs/>
+          <w:b/>
+        </w:rPr>
+        <w:t xml:space="preserve"> </w:t>
+      </w:r>
+      <w:r>
+        <w:rPr>
+          <w:bCs/>
+          <w:b/>
+          <w:bCs/>
+          <w:b/>
+        </w:rPr>
+        <w:t xml:space="preserve">Colgan MS</w:t>
+      </w:r>
+      <w:r>
+        <w:rPr>
+          <w:bCs/>
+          <w:b/>
+        </w:rPr>
+        <w:t xml:space="preserve">,</w:t>
+      </w:r>
+      <w:r>
+        <w:rPr>
+          <w:bCs/>
+          <w:b/>
+        </w:rPr>
+        <w:t xml:space="preserve"> </w:t>
+      </w:r>
+      <w:r>
+        <w:rPr>
+          <w:bCs/>
+          <w:b/>
+          <w:bCs/>
+          <w:b/>
+        </w:rPr>
+        <w:t xml:space="preserve">Delitti WBC</w:t>
+      </w:r>
+      <w:r>
+        <w:rPr>
+          <w:bCs/>
+          <w:b/>
+        </w:rPr>
+        <w:t xml:space="preserve">,</w:t>
+      </w:r>
+      <w:r>
+        <w:rPr>
+          <w:bCs/>
+          <w:b/>
+        </w:rPr>
+        <w:t xml:space="preserve"> </w:t>
+      </w:r>
+      <w:r>
+        <w:rPr>
+          <w:bCs/>
+          <w:b/>
+          <w:bCs/>
+          <w:b/>
+        </w:rPr>
+        <w:t xml:space="preserve">Duque A</w:t>
+      </w:r>
+      <w:r>
+        <w:rPr>
+          <w:bCs/>
+          <w:b/>
+        </w:rPr>
+        <w:t xml:space="preserve">,</w:t>
+      </w:r>
+      <w:r>
+        <w:rPr>
+          <w:bCs/>
+          <w:b/>
+        </w:rPr>
+        <w:t xml:space="preserve"> </w:t>
+      </w:r>
+      <w:r>
+        <w:rPr>
+          <w:bCs/>
+          <w:b/>
+          <w:bCs/>
+          <w:b/>
+        </w:rPr>
+        <w:t xml:space="preserve">Eid T</w:t>
+      </w:r>
+      <w:r>
+        <w:rPr>
+          <w:bCs/>
+          <w:b/>
+        </w:rPr>
+        <w:t xml:space="preserve">,</w:t>
+      </w:r>
+      <w:r>
+        <w:rPr>
+          <w:bCs/>
+          <w:b/>
+        </w:rPr>
+        <w:t xml:space="preserve"> </w:t>
+      </w:r>
+      <w:r>
+        <w:rPr>
+          <w:bCs/>
+          <w:b/>
+          <w:bCs/>
+          <w:b/>
+        </w:rPr>
+        <w:t xml:space="preserve">Fearnside PM</w:t>
+      </w:r>
+      <w:r>
+        <w:rPr>
+          <w:bCs/>
+          <w:b/>
+        </w:rPr>
+        <w:t xml:space="preserve">,</w:t>
+      </w:r>
+      <w:r>
+        <w:rPr>
+          <w:bCs/>
+          <w:b/>
+        </w:rPr>
+        <w:t xml:space="preserve"> </w:t>
+      </w:r>
+      <w:r>
+        <w:rPr>
+          <w:bCs/>
+          <w:b/>
+          <w:bCs/>
+          <w:b/>
+        </w:rPr>
+        <w:t xml:space="preserve">Goodman RC</w:t>
+      </w:r>
+      <w:r>
+        <w:rPr>
+          <w:bCs/>
+          <w:b/>
+        </w:rPr>
+        <w:t xml:space="preserve">,</w:t>
+      </w:r>
+      <w:r>
+        <w:rPr>
+          <w:bCs/>
+          <w:b/>
+        </w:rPr>
+        <w:t xml:space="preserve"> </w:t>
+      </w:r>
+      <w:r>
+        <w:rPr>
+          <w:iCs/>
+          <w:i/>
+          <w:bCs/>
+          <w:b/>
+        </w:rPr>
+        <w:t xml:space="preserve">et al.</w:t>
+      </w:r>
+      <w:r>
+        <w:t xml:space="preserve"> </w:t>
+      </w:r>
+      <w:r>
+        <w:rPr>
+          <w:bCs/>
+          <w:b/>
+        </w:rPr>
+        <w:t xml:space="preserve">2014</w:t>
+      </w:r>
+      <w:r>
+        <w:t xml:space="preserve">.</w:t>
+      </w:r>
+      <w:r>
+        <w:t xml:space="preserve"> </w:t>
+      </w:r>
+      <w:hyperlink r:id="rId26">
+        <w:r>
+          <w:rPr>
+            <w:rStyle w:val="Hyperlink"/>
+          </w:rPr>
+          <w:t xml:space="preserve">Improved allometric models to estimate the aboveground biomass of tropical trees</w:t>
+        </w:r>
+      </w:hyperlink>
+      <w:r>
+        <w:t xml:space="preserve">.</w:t>
+      </w:r>
+      <w:r>
+        <w:t xml:space="preserve"> </w:t>
+      </w:r>
+      <w:r>
+        <w:rPr>
+          <w:iCs/>
+          <w:i/>
+        </w:rPr>
+        <w:t xml:space="preserve">Global Change Biology</w:t>
+      </w:r>
+      <w:r>
+        <w:t xml:space="preserve"> </w:t>
+      </w:r>
+      <w:r>
+        <w:rPr>
+          <w:bCs/>
+          <w:b/>
+        </w:rPr>
+        <w:t xml:space="preserve">20</w:t>
+      </w:r>
+      <w:r>
+        <w:t xml:space="preserve">: 3177–3190.</w:t>
+      </w:r>
+    </w:p>
+    <w:bookmarkEnd w:id="27"/>
+    <w:bookmarkStart w:id="29" w:name="ref-gonzalez-akre_allodb_2022"/>
+    <w:p>
+      <w:pPr>
+        <w:pStyle w:val="Bibliography"/>
+      </w:pPr>
+      <w:r>
+        <w:rPr>
+          <w:bCs/>
+          <w:b/>
+          <w:bCs/>
+          <w:b/>
+        </w:rPr>
+        <w:t xml:space="preserve">Gonzalez-Akre E</w:t>
+      </w:r>
+      <w:r>
+        <w:rPr>
+          <w:bCs/>
+          <w:b/>
+        </w:rPr>
+        <w:t xml:space="preserve">,</w:t>
+      </w:r>
+      <w:r>
+        <w:rPr>
+          <w:bCs/>
+          <w:b/>
+        </w:rPr>
+        <w:t xml:space="preserve"> </w:t>
+      </w:r>
+      <w:r>
+        <w:rPr>
+          <w:bCs/>
+          <w:b/>
+          <w:bCs/>
+          <w:b/>
+        </w:rPr>
+        <w:t xml:space="preserve">Piponiot C</w:t>
+      </w:r>
+      <w:r>
+        <w:rPr>
+          <w:bCs/>
+          <w:b/>
+        </w:rPr>
+        <w:t xml:space="preserve">,</w:t>
+      </w:r>
+      <w:r>
+        <w:rPr>
+          <w:bCs/>
+          <w:b/>
+        </w:rPr>
+        <w:t xml:space="preserve"> </w:t>
+      </w:r>
+      <w:r>
+        <w:rPr>
+          <w:bCs/>
+          <w:b/>
+          <w:bCs/>
+          <w:b/>
+        </w:rPr>
+        <w:t xml:space="preserve">Lepore M</w:t>
+      </w:r>
+      <w:r>
+        <w:rPr>
+          <w:bCs/>
+          <w:b/>
+        </w:rPr>
+        <w:t xml:space="preserve">,</w:t>
+      </w:r>
+      <w:r>
+        <w:rPr>
+          <w:bCs/>
+          <w:b/>
+        </w:rPr>
+        <w:t xml:space="preserve"> </w:t>
+      </w:r>
+      <w:r>
+        <w:rPr>
+          <w:bCs/>
+          <w:b/>
+          <w:bCs/>
+          <w:b/>
+        </w:rPr>
+        <w:t xml:space="preserve">Herrmann V</w:t>
+      </w:r>
+      <w:r>
+        <w:rPr>
+          <w:bCs/>
+          <w:b/>
+        </w:rPr>
+        <w:t xml:space="preserve">,</w:t>
+      </w:r>
+      <w:r>
+        <w:rPr>
+          <w:bCs/>
+          <w:b/>
+        </w:rPr>
+        <w:t xml:space="preserve"> </w:t>
+      </w:r>
+      <w:r>
+        <w:rPr>
+          <w:bCs/>
+          <w:b/>
+          <w:bCs/>
+          <w:b/>
+        </w:rPr>
+        <w:t xml:space="preserve">Lutz JA</w:t>
+      </w:r>
+      <w:r>
+        <w:rPr>
+          <w:bCs/>
+          <w:b/>
+        </w:rPr>
+        <w:t xml:space="preserve">,</w:t>
+      </w:r>
+      <w:r>
+        <w:rPr>
+          <w:bCs/>
+          <w:b/>
+        </w:rPr>
+        <w:t xml:space="preserve"> </w:t>
+      </w:r>
+      <w:r>
+        <w:rPr>
+          <w:bCs/>
+          <w:b/>
+          <w:bCs/>
+          <w:b/>
+        </w:rPr>
+        <w:t xml:space="preserve">Baltzer JL</w:t>
+      </w:r>
+      <w:r>
+        <w:rPr>
+          <w:bCs/>
+          <w:b/>
+        </w:rPr>
+        <w:t xml:space="preserve">,</w:t>
+      </w:r>
+      <w:r>
+        <w:rPr>
+          <w:bCs/>
+          <w:b/>
+        </w:rPr>
+        <w:t xml:space="preserve"> </w:t>
+      </w:r>
+      <w:r>
+        <w:rPr>
+          <w:bCs/>
+          <w:b/>
+          <w:bCs/>
+          <w:b/>
+        </w:rPr>
+        <w:t xml:space="preserve">Dick CW</w:t>
+      </w:r>
+      <w:r>
+        <w:rPr>
+          <w:bCs/>
+          <w:b/>
+        </w:rPr>
+        <w:t xml:space="preserve">,</w:t>
+      </w:r>
+      <w:r>
+        <w:rPr>
+          <w:bCs/>
+          <w:b/>
+        </w:rPr>
+        <w:t xml:space="preserve"> </w:t>
+      </w:r>
+      <w:r>
+        <w:rPr>
+          <w:bCs/>
+          <w:b/>
+          <w:bCs/>
+          <w:b/>
+        </w:rPr>
+        <w:t xml:space="preserve">Gilbert GS</w:t>
+      </w:r>
+      <w:r>
+        <w:rPr>
+          <w:bCs/>
+          <w:b/>
+        </w:rPr>
+        <w:t xml:space="preserve">,</w:t>
+      </w:r>
+      <w:r>
+        <w:rPr>
+          <w:bCs/>
+          <w:b/>
+        </w:rPr>
+        <w:t xml:space="preserve"> </w:t>
+      </w:r>
+      <w:r>
+        <w:rPr>
+          <w:bCs/>
+          <w:b/>
+          <w:bCs/>
+          <w:b/>
+        </w:rPr>
+        <w:t xml:space="preserve">He F</w:t>
+      </w:r>
+      <w:r>
+        <w:rPr>
+          <w:bCs/>
+          <w:b/>
+        </w:rPr>
+        <w:t xml:space="preserve">,</w:t>
+      </w:r>
+      <w:r>
+        <w:rPr>
+          <w:bCs/>
+          <w:b/>
+        </w:rPr>
+        <w:t xml:space="preserve"> </w:t>
+      </w:r>
+      <w:r>
+        <w:rPr>
+          <w:bCs/>
+          <w:b/>
+          <w:bCs/>
+          <w:b/>
+        </w:rPr>
+        <w:t xml:space="preserve">Heym M</w:t>
+      </w:r>
+      <w:r>
+        <w:rPr>
+          <w:bCs/>
+          <w:b/>
+        </w:rPr>
+        <w:t xml:space="preserve">,</w:t>
+      </w:r>
+      <w:r>
+        <w:rPr>
+          <w:bCs/>
+          <w:b/>
+        </w:rPr>
+        <w:t xml:space="preserve"> </w:t>
+      </w:r>
+      <w:r>
+        <w:rPr>
+          <w:iCs/>
+          <w:i/>
+          <w:bCs/>
+          <w:b/>
+        </w:rPr>
+        <w:t xml:space="preserve">et al.</w:t>
+      </w:r>
+      <w:r>
+        <w:t xml:space="preserve"> </w:t>
+      </w:r>
+      <w:r>
+        <w:rPr>
+          <w:bCs/>
+          <w:b/>
+        </w:rPr>
+        <w:t xml:space="preserve">2022</w:t>
+      </w:r>
+      <w:r>
+        <w:t xml:space="preserve">.</w:t>
+      </w:r>
+      <w:r>
+        <w:t xml:space="preserve"> </w:t>
+      </w:r>
+      <w:hyperlink r:id="rId28">
+        <w:r>
+          <w:rPr>
+            <w:rStyle w:val="Hyperlink"/>
+          </w:rPr>
+          <w:t xml:space="preserve">Allodb:</w:t>
+        </w:r>
+        <w:r>
+          <w:rPr>
+            <w:rStyle w:val="Hyperlink"/>
+          </w:rPr>
+          <w:t xml:space="preserve"> </w:t>
+        </w:r>
+        <w:r>
+          <w:rPr>
+            <w:rStyle w:val="Hyperlink"/>
+          </w:rPr>
+          <w:t xml:space="preserve">An R</w:t>
+        </w:r>
+        <w:r>
+          <w:rPr>
+            <w:rStyle w:val="Hyperlink"/>
+          </w:rPr>
+          <w:t xml:space="preserve"> </w:t>
+        </w:r>
+        <w:r>
+          <w:rPr>
+            <w:rStyle w:val="Hyperlink"/>
+          </w:rPr>
+          <w:t xml:space="preserve">package for biomass estimation at globally distributed extratropical forest plots</w:t>
+        </w:r>
+      </w:hyperlink>
+      <w:r>
+        <w:t xml:space="preserve">.</w:t>
+      </w:r>
+      <w:r>
+        <w:t xml:space="preserve"> </w:t>
+      </w:r>
+      <w:r>
+        <w:rPr>
+          <w:iCs/>
+          <w:i/>
+        </w:rPr>
+        <w:t xml:space="preserve">Methods in Ecology and Evolution</w:t>
+      </w:r>
+      <w:r>
+        <w:t xml:space="preserve"> </w:t>
+      </w:r>
+      <w:r>
+        <w:rPr>
+          <w:bCs/>
+          <w:b/>
+        </w:rPr>
+        <w:t xml:space="preserve">13</w:t>
+      </w:r>
+      <w:r>
+        <w:t xml:space="preserve">: 330–338.</w:t>
+      </w:r>
+    </w:p>
+    <w:bookmarkEnd w:id="29"/>
+    <w:bookmarkStart w:id="30" w:name="ref-ipcc_good_2003"/>
+    <w:p>
+      <w:pPr>
+        <w:pStyle w:val="Bibliography"/>
+      </w:pPr>
+      <w:r>
+        <w:rPr>
+          <w:bCs/>
+          <w:b/>
+          <w:bCs/>
+          <w:b/>
+        </w:rPr>
         <w:t xml:space="preserve">IPCC</w:t>
       </w:r>
       <w:r>
@@ -1058,8 +2607,8 @@
         <w:t xml:space="preserve">, Eds.). Hayama, Japan: Institute for Global Environmental Strategies.</w:t>
       </w:r>
     </w:p>
-    <w:bookmarkEnd w:id="24"/>
-    <w:bookmarkStart w:id="25" w:name="ref-ipcc_2006_2006"/>
+    <w:bookmarkEnd w:id="30"/>
+    <w:bookmarkStart w:id="31" w:name="ref-ipcc_2006_2006"/>
     <w:p>
       <w:pPr>
         <w:pStyle w:val="Bibliography"/>
@@ -1320,8 +2869,8 @@
         <w:t xml:space="preserve"> Japan: IGES.</w:t>
       </w:r>
     </w:p>
-    <w:bookmarkEnd w:id="25"/>
-    <w:bookmarkStart w:id="26" w:name="ref-ipcc_2019_2019"/>
+    <w:bookmarkEnd w:id="31"/>
+    <w:bookmarkStart w:id="32" w:name="ref-ipcc_2019_2019"/>
     <w:p>
       <w:pPr>
         <w:pStyle w:val="Bibliography"/>
@@ -1409,9 +2958,170 @@
         <w:t xml:space="preserve">. In: Calvo Buendia E, Tanabe K, Baasansuren J, Fukuda M, Ngarize S, Osako A, Pyrozhenko Y, Shermanau P, Federici S, eds. Switzerland: IPCC.</w:t>
       </w:r>
     </w:p>
-    <w:bookmarkEnd w:id="26"/>
-    <w:bookmarkEnd w:id="27"/>
-    <w:bookmarkEnd w:id="28"/>
+    <w:bookmarkEnd w:id="32"/>
+    <w:bookmarkStart w:id="34" w:name="ref-rejou-mechain_biomass_2017"/>
+    <w:p>
+      <w:pPr>
+        <w:pStyle w:val="Bibliography"/>
+      </w:pPr>
+      <w:r>
+        <w:rPr>
+          <w:bCs/>
+          <w:b/>
+          <w:bCs/>
+          <w:b/>
+        </w:rPr>
+        <w:t xml:space="preserve">Réjou-Méchain M</w:t>
+      </w:r>
+      <w:r>
+        <w:rPr>
+          <w:bCs/>
+          <w:b/>
+        </w:rPr>
+        <w:t xml:space="preserve">,</w:t>
+      </w:r>
+      <w:r>
+        <w:rPr>
+          <w:bCs/>
+          <w:b/>
+        </w:rPr>
+        <w:t xml:space="preserve"> </w:t>
+      </w:r>
+      <w:r>
+        <w:rPr>
+          <w:bCs/>
+          <w:b/>
+          <w:bCs/>
+          <w:b/>
+        </w:rPr>
+        <w:t xml:space="preserve">Tanguy A</w:t>
+      </w:r>
+      <w:r>
+        <w:rPr>
+          <w:bCs/>
+          <w:b/>
+        </w:rPr>
+        <w:t xml:space="preserve">,</w:t>
+      </w:r>
+      <w:r>
+        <w:rPr>
+          <w:bCs/>
+          <w:b/>
+        </w:rPr>
+        <w:t xml:space="preserve"> </w:t>
+      </w:r>
+      <w:r>
+        <w:rPr>
+          <w:bCs/>
+          <w:b/>
+          <w:bCs/>
+          <w:b/>
+        </w:rPr>
+        <w:t xml:space="preserve">Piponiot C</w:t>
+      </w:r>
+      <w:r>
+        <w:rPr>
+          <w:bCs/>
+          <w:b/>
+        </w:rPr>
+        <w:t xml:space="preserve">,</w:t>
+      </w:r>
+      <w:r>
+        <w:rPr>
+          <w:bCs/>
+          <w:b/>
+        </w:rPr>
+        <w:t xml:space="preserve"> </w:t>
+      </w:r>
+      <w:r>
+        <w:rPr>
+          <w:bCs/>
+          <w:b/>
+          <w:bCs/>
+          <w:b/>
+        </w:rPr>
+        <w:t xml:space="preserve">Chave J</w:t>
+      </w:r>
+      <w:r>
+        <w:rPr>
+          <w:bCs/>
+          <w:b/>
+        </w:rPr>
+        <w:t xml:space="preserve">,</w:t>
+      </w:r>
+      <w:r>
+        <w:rPr>
+          <w:bCs/>
+          <w:b/>
+        </w:rPr>
+        <w:t xml:space="preserve"> </w:t>
+      </w:r>
+      <w:r>
+        <w:rPr>
+          <w:bCs/>
+          <w:b/>
+          <w:bCs/>
+          <w:b/>
+        </w:rPr>
+        <w:t xml:space="preserve">Hérault B</w:t>
+      </w:r>
+      <w:r>
+        <w:t xml:space="preserve">.</w:t>
+      </w:r>
+      <w:r>
+        <w:t xml:space="preserve"> </w:t>
+      </w:r>
+      <w:r>
+        <w:rPr>
+          <w:bCs/>
+          <w:b/>
+        </w:rPr>
+        <w:t xml:space="preserve">2017</w:t>
+      </w:r>
+      <w:r>
+        <w:t xml:space="preserve">.</w:t>
+      </w:r>
+      <w:r>
+        <w:t xml:space="preserve"> </w:t>
+      </w:r>
+      <w:hyperlink r:id="rId33">
+        <w:r>
+          <w:rPr>
+            <w:rStyle w:val="Hyperlink"/>
+          </w:rPr>
+          <w:t xml:space="preserve">Biomass: An r package for estimating above-ground biomass and its uncertainty in tropical forests</w:t>
+        </w:r>
+      </w:hyperlink>
+      <w:r>
+        <w:t xml:space="preserve">.</w:t>
+      </w:r>
+      <w:r>
+        <w:t xml:space="preserve"> </w:t>
+      </w:r>
+      <w:r>
+        <w:rPr>
+          <w:iCs/>
+          <w:i/>
+        </w:rPr>
+        <w:t xml:space="preserve">Methods in Ecology and Evolution</w:t>
+      </w:r>
+      <w:r>
+        <w:t xml:space="preserve"> </w:t>
+      </w:r>
+      <w:r>
+        <w:rPr>
+          <w:bCs/>
+          <w:b/>
+        </w:rPr>
+        <w:t xml:space="preserve">8</w:t>
+      </w:r>
+      <w:r>
+        <w:t xml:space="preserve">: 1163–1167.</w:t>
+      </w:r>
+    </w:p>
+    <w:bookmarkEnd w:id="34"/>
+    <w:bookmarkEnd w:id="35"/>
+    <w:bookmarkEnd w:id="36"/>
     <w:sectPr/>
   </w:body>
 </w:document>
@@ -1518,8 +3228,123 @@
       </w:pPr>
     </w:lvl>
   </w:abstractNum>
+  <w:abstractNum w:abstractNumId="99411">
+    <w:nsid w:val="A99411"/>
+    <w:multiLevelType w:val="multilevel"/>
+    <w:lvl w:ilvl="0">
+      <w:start w:val="1"/>
+      <w:numFmt w:val="decimal"/>
+      <w:lvlText w:val="%1."/>
+      <w:lvlJc w:val="left"/>
+      <w:pPr>
+        <w:ind w:left="720" w:hanging="480"/>
+      </w:pPr>
+    </w:lvl>
+    <w:lvl w:ilvl="1">
+      <w:start w:val="1"/>
+      <w:numFmt w:val="decimal"/>
+      <w:lvlText w:val="%2."/>
+      <w:lvlJc w:val="left"/>
+      <w:pPr>
+        <w:ind w:left="1440" w:hanging="480"/>
+      </w:pPr>
+    </w:lvl>
+    <w:lvl w:ilvl="2">
+      <w:start w:val="1"/>
+      <w:numFmt w:val="decimal"/>
+      <w:lvlText w:val="%3."/>
+      <w:lvlJc w:val="left"/>
+      <w:pPr>
+        <w:ind w:left="2160" w:hanging="480"/>
+      </w:pPr>
+    </w:lvl>
+    <w:lvl w:ilvl="3">
+      <w:start w:val="1"/>
+      <w:numFmt w:val="decimal"/>
+      <w:lvlText w:val="%4."/>
+      <w:lvlJc w:val="left"/>
+      <w:pPr>
+        <w:ind w:left="2880" w:hanging="480"/>
+      </w:pPr>
+    </w:lvl>
+    <w:lvl w:ilvl="4">
+      <w:start w:val="1"/>
+      <w:numFmt w:val="decimal"/>
+      <w:lvlText w:val="%5."/>
+      <w:lvlJc w:val="left"/>
+      <w:pPr>
+        <w:ind w:left="3600" w:hanging="480"/>
+      </w:pPr>
+    </w:lvl>
+    <w:lvl w:ilvl="5">
+      <w:start w:val="1"/>
+      <w:numFmt w:val="decimal"/>
+      <w:lvlText w:val="%6."/>
+      <w:lvlJc w:val="left"/>
+      <w:pPr>
+        <w:ind w:left="4320" w:hanging="480"/>
+      </w:pPr>
+    </w:lvl>
+    <w:lvl w:ilvl="6">
+      <w:start w:val="1"/>
+      <w:numFmt w:val="decimal"/>
+      <w:lvlText w:val="%7."/>
+      <w:lvlJc w:val="left"/>
+      <w:pPr>
+        <w:ind w:left="5040" w:hanging="480"/>
+      </w:pPr>
+    </w:lvl>
+    <w:lvl w:ilvl="7">
+      <w:start w:val="1"/>
+      <w:numFmt w:val="decimal"/>
+      <w:lvlText w:val="%8."/>
+      <w:lvlJc w:val="left"/>
+      <w:pPr>
+        <w:ind w:left="5760" w:hanging="480"/>
+      </w:pPr>
+    </w:lvl>
+    <w:lvl w:ilvl="8">
+      <w:start w:val="1"/>
+      <w:numFmt w:val="decimal"/>
+      <w:lvlText w:val="%9."/>
+      <w:lvlJc w:val="left"/>
+      <w:pPr>
+        <w:ind w:left="6480" w:hanging="480"/>
+      </w:pPr>
+    </w:lvl>
+  </w:abstractNum>
   <w:num w:numId="1000">
     <w:abstractNumId w:val="990"/>
+  </w:num>
+  <w:num w:numId="1001">
+    <w:abstractNumId w:val="99411"/>
+    <w:lvlOverride w:ilvl="0">
+      <w:startOverride w:val="1"/>
+    </w:lvlOverride>
+    <w:lvlOverride w:ilvl="1">
+      <w:startOverride w:val="1"/>
+    </w:lvlOverride>
+    <w:lvlOverride w:ilvl="2">
+      <w:startOverride w:val="1"/>
+    </w:lvlOverride>
+    <w:lvlOverride w:ilvl="3">
+      <w:startOverride w:val="1"/>
+    </w:lvlOverride>
+    <w:lvlOverride w:ilvl="4">
+      <w:startOverride w:val="1"/>
+    </w:lvlOverride>
+    <w:lvlOverride w:ilvl="5">
+      <w:startOverride w:val="1"/>
+    </w:lvlOverride>
+    <w:lvlOverride w:ilvl="6">
+      <w:startOverride w:val="1"/>
+    </w:lvlOverride>
+    <w:lvlOverride w:ilvl="7">
+      <w:startOverride w:val="1"/>
+    </w:lvlOverride>
+    <w:lvlOverride w:ilvl="8">
+      <w:startOverride w:val="1"/>
+    </w:lvlOverride>
   </w:num>
 </w:numbering>
 </file>

</xml_diff>